<commit_message>
Docs criados e refeitos, telas criadas
</commit_message>
<xml_diff>
--- a/docs/Declaração de Escopo do Projeto Avaliador de Desempenho Vrs 1.0.docx
+++ b/docs/Declaração de Escopo do Projeto Avaliador de Desempenho Vrs 1.0.docx
@@ -49,7 +49,6 @@
           <w:calendar w:val="gregorian"/>
         </w:date>
       </w:sdtPr>
-      <w:sdtEndPr/>
       <w:sdtContent>
         <w:p>
           <w:pPr>
@@ -109,11 +108,21 @@
     </w:p>
     <w:p>
       <w:pPr>
+        <w:pStyle w:val="Ttulo2"/>
+        <w:spacing w:line="360" w:lineRule="auto"/>
+      </w:pPr>
+      <w:r>
+        <w:t>Problematização</w:t>
+      </w:r>
+    </w:p>
+    <w:p>
+      <w:pPr>
         <w:spacing w:line="360" w:lineRule="auto"/>
         <w:ind w:left="360" w:firstLine="360"/>
         <w:jc w:val="both"/>
         <w:rPr>
           <w:rFonts w:cs="Arial"/>
+          <w:iCs/>
           <w:color w:val="auto"/>
           <w:sz w:val="24"/>
           <w:szCs w:val="24"/>
@@ -122,65 +131,127 @@
       <w:r>
         <w:rPr>
           <w:rFonts w:cs="Arial"/>
-          <w:color w:val="auto"/>
-          <w:sz w:val="24"/>
-          <w:szCs w:val="24"/>
-        </w:rPr>
-        <w:t>O sistema vai auxiliar os funcionários de r</w:t>
+          <w:iCs/>
+          <w:color w:val="auto"/>
+          <w:sz w:val="24"/>
+          <w:szCs w:val="24"/>
+        </w:rPr>
+        <w:t xml:space="preserve">O problema </w:t>
       </w:r>
       <w:r>
         <w:rPr>
           <w:rFonts w:cs="Arial"/>
-          <w:color w:val="auto"/>
-          <w:sz w:val="24"/>
-          <w:szCs w:val="24"/>
-        </w:rPr>
-        <w:t xml:space="preserve">ecursos </w:t>
+          <w:iCs/>
+          <w:color w:val="auto"/>
+          <w:sz w:val="24"/>
+          <w:szCs w:val="24"/>
+        </w:rPr>
+        <w:t>partiu de uma demanda recebida por um dos integrantes em seu estágio</w:t>
       </w:r>
       <w:r>
         <w:rPr>
           <w:rFonts w:cs="Arial"/>
-          <w:color w:val="auto"/>
-          <w:sz w:val="24"/>
-          <w:szCs w:val="24"/>
-        </w:rPr>
-        <w:t>h</w:t>
+          <w:iCs/>
+          <w:color w:val="auto"/>
+          <w:sz w:val="24"/>
+          <w:szCs w:val="24"/>
+        </w:rPr>
+        <w:t>, que requisitava um sistema que tornasse automático as avaliações de desempenho da equipe do projeto em que se encontrava</w:t>
       </w:r>
       <w:r>
         <w:rPr>
           <w:rFonts w:cs="Arial"/>
-          <w:color w:val="auto"/>
-          <w:sz w:val="24"/>
-          <w:szCs w:val="24"/>
-        </w:rPr>
-        <w:t>umanos</w:t>
+          <w:iCs/>
+          <w:color w:val="auto"/>
+          <w:sz w:val="24"/>
+          <w:szCs w:val="24"/>
+        </w:rPr>
+        <w:t>, pois</w:t>
       </w:r>
       <w:r>
         <w:rPr>
           <w:rFonts w:cs="Arial"/>
-          <w:color w:val="auto"/>
-          <w:sz w:val="24"/>
-          <w:szCs w:val="24"/>
-        </w:rPr>
-        <w:t xml:space="preserve"> a </w:t>
+          <w:iCs/>
+          <w:color w:val="auto"/>
+          <w:sz w:val="24"/>
+          <w:szCs w:val="24"/>
+        </w:rPr>
+        <w:t xml:space="preserve"> eram </w:t>
       </w:r>
       <w:r>
         <w:rPr>
           <w:rFonts w:cs="Arial"/>
-          <w:color w:val="auto"/>
-          <w:sz w:val="24"/>
-          <w:szCs w:val="24"/>
-        </w:rPr>
-        <w:t xml:space="preserve">aplicar as avaliações e a coletar, visualizar, e guardar os resultados de modo que </w:t>
+          <w:iCs/>
+          <w:color w:val="auto"/>
+          <w:sz w:val="24"/>
+          <w:szCs w:val="24"/>
+        </w:rPr>
+        <w:t xml:space="preserve">feitas de forma manual via documento Word e </w:t>
       </w:r>
       <w:r>
         <w:rPr>
           <w:rFonts w:cs="Arial"/>
-          <w:color w:val="auto"/>
-          <w:sz w:val="24"/>
-          <w:szCs w:val="24"/>
-        </w:rPr>
-        <w:t>facilite identificar os problemas e a traçar novas soluções dentro da organização.</w:t>
+          <w:iCs/>
+          <w:color w:val="auto"/>
+          <w:sz w:val="24"/>
+          <w:szCs w:val="24"/>
+        </w:rPr>
+        <w:t>enviava por e-mail</w:t>
+      </w:r>
+      <w:r>
+        <w:rPr>
+          <w:rFonts w:cs="Arial"/>
+          <w:iCs/>
+          <w:color w:val="auto"/>
+          <w:sz w:val="24"/>
+          <w:szCs w:val="24"/>
+        </w:rPr>
+        <w:t>. A partir das pesquisas feitas para a realização dessa demanda</w:t>
+      </w:r>
+      <w:r>
+        <w:rPr>
+          <w:rFonts w:cs="Arial"/>
+          <w:iCs/>
+          <w:color w:val="auto"/>
+          <w:sz w:val="24"/>
+          <w:szCs w:val="24"/>
+        </w:rPr>
+        <w:t>,</w:t>
+      </w:r>
+      <w:r>
+        <w:rPr>
+          <w:rFonts w:cs="Arial"/>
+          <w:iCs/>
+          <w:color w:val="auto"/>
+          <w:sz w:val="24"/>
+          <w:szCs w:val="24"/>
+        </w:rPr>
+        <w:t xml:space="preserve"> nasceu a ideia de fazer um sistema que pudesse atender outras equipes em outros tipos de organizações </w:t>
+      </w:r>
+      <w:r>
+        <w:rPr>
+          <w:rFonts w:cs="Arial"/>
+          <w:iCs/>
+          <w:color w:val="auto"/>
+          <w:sz w:val="24"/>
+          <w:szCs w:val="24"/>
+        </w:rPr>
+        <w:t>de modo simples, personalizável e rápido.</w:t>
+      </w:r>
+    </w:p>
+    <w:p>
+      <w:pPr>
+        <w:pStyle w:val="Ttulo2"/>
+        <w:spacing w:line="360" w:lineRule="auto"/>
+      </w:pPr>
+      <w:r>
+        <w:t>Objetivo</w:t>
+      </w:r>
+      <w:r>
+        <w:t>(s)</w:t>
+      </w:r>
+      <w:r>
+        <w:t xml:space="preserve"> Geral e Específicos</w:t>
       </w:r>
     </w:p>
     <w:p>
@@ -190,26 +261,13 @@
         <w:jc w:val="both"/>
         <w:rPr>
           <w:rFonts w:cs="Arial"/>
-          <w:color w:val="auto"/>
-          <w:sz w:val="22"/>
-          <w:szCs w:val="22"/>
-        </w:rPr>
-      </w:pPr>
-    </w:p>
-    <w:p>
-      <w:pPr>
-        <w:pStyle w:val="Ttulo2"/>
-        <w:spacing w:line="360" w:lineRule="auto"/>
-      </w:pPr>
-      <w:r>
-        <w:t>Problematização</w:t>
-      </w:r>
-    </w:p>
-    <w:p>
-      <w:pPr>
-        <w:spacing w:line="360" w:lineRule="auto"/>
-        <w:ind w:left="360" w:firstLine="360"/>
-        <w:jc w:val="both"/>
+          <w:iCs/>
+          <w:color w:val="auto"/>
+          <w:sz w:val="24"/>
+          <w:szCs w:val="24"/>
+        </w:rPr>
+      </w:pPr>
+      <w:r>
         <w:rPr>
           <w:rFonts w:cs="Arial"/>
           <w:iCs/>
@@ -217,186 +275,8 @@
           <w:sz w:val="24"/>
           <w:szCs w:val="24"/>
         </w:rPr>
-      </w:pPr>
-      <w:r>
-        <w:rPr>
-          <w:rFonts w:cs="Arial"/>
-          <w:iCs/>
-          <w:color w:val="auto"/>
-          <w:sz w:val="24"/>
-          <w:szCs w:val="24"/>
-        </w:rPr>
-        <w:t xml:space="preserve">O problema </w:t>
-      </w:r>
-      <w:r>
-        <w:rPr>
-          <w:rFonts w:cs="Arial"/>
-          <w:iCs/>
-          <w:color w:val="auto"/>
-          <w:sz w:val="24"/>
-          <w:szCs w:val="24"/>
-        </w:rPr>
-        <w:t>partiu de uma demanda recebida por um dos integrantes em seu estágio</w:t>
-      </w:r>
-      <w:r>
-        <w:rPr>
-          <w:rFonts w:cs="Arial"/>
-          <w:iCs/>
-          <w:color w:val="auto"/>
-          <w:sz w:val="24"/>
-          <w:szCs w:val="24"/>
-        </w:rPr>
-        <w:t>, que requisitava um sistema que tornasse automático as avaliações de desempenho da equipe do projeto em que se encontrava</w:t>
-      </w:r>
-      <w:r>
-        <w:rPr>
-          <w:rFonts w:cs="Arial"/>
-          <w:iCs/>
-          <w:color w:val="auto"/>
-          <w:sz w:val="24"/>
-          <w:szCs w:val="24"/>
-        </w:rPr>
-        <w:t>, pois</w:t>
-      </w:r>
-      <w:r>
-        <w:rPr>
-          <w:rFonts w:cs="Arial"/>
-          <w:iCs/>
-          <w:color w:val="auto"/>
-          <w:sz w:val="24"/>
-          <w:szCs w:val="24"/>
-        </w:rPr>
-        <w:t xml:space="preserve"> eram </w:t>
-      </w:r>
-      <w:r>
-        <w:rPr>
-          <w:rFonts w:cs="Arial"/>
-          <w:iCs/>
-          <w:color w:val="auto"/>
-          <w:sz w:val="24"/>
-          <w:szCs w:val="24"/>
-        </w:rPr>
-        <w:t xml:space="preserve">feitas de forma manual via documento Word e </w:t>
-      </w:r>
-      <w:r>
-        <w:rPr>
-          <w:rFonts w:cs="Arial"/>
-          <w:iCs/>
-          <w:color w:val="auto"/>
-          <w:sz w:val="24"/>
-          <w:szCs w:val="24"/>
-        </w:rPr>
-        <w:t>enviava por e-mail</w:t>
-      </w:r>
-      <w:r>
-        <w:rPr>
-          <w:rFonts w:cs="Arial"/>
-          <w:iCs/>
-          <w:color w:val="auto"/>
-          <w:sz w:val="24"/>
-          <w:szCs w:val="24"/>
-        </w:rPr>
-        <w:t>. A partir das pesquisas feitas para a realização dessa demanda</w:t>
-      </w:r>
-      <w:r>
-        <w:rPr>
-          <w:rFonts w:cs="Arial"/>
-          <w:iCs/>
-          <w:color w:val="auto"/>
-          <w:sz w:val="24"/>
-          <w:szCs w:val="24"/>
-        </w:rPr>
-        <w:t>,</w:t>
-      </w:r>
-      <w:r>
-        <w:rPr>
-          <w:rFonts w:cs="Arial"/>
-          <w:iCs/>
-          <w:color w:val="auto"/>
-          <w:sz w:val="24"/>
-          <w:szCs w:val="24"/>
-        </w:rPr>
-        <w:t xml:space="preserve"> nasceu a ideia de fazer um sistema que pudesse atender outras equipes em outros tipos de organizações </w:t>
-      </w:r>
-      <w:r>
-        <w:rPr>
-          <w:rFonts w:cs="Arial"/>
-          <w:iCs/>
-          <w:color w:val="auto"/>
-          <w:sz w:val="24"/>
-          <w:szCs w:val="24"/>
-        </w:rPr>
-        <w:t>de modo simples, personalizável e rápido.</w:t>
-      </w:r>
-    </w:p>
-    <w:p>
-      <w:pPr>
-        <w:pStyle w:val="Ttulo2"/>
-        <w:spacing w:line="360" w:lineRule="auto"/>
-      </w:pPr>
-      <w:r>
-        <w:t>Objetivo</w:t>
-      </w:r>
-      <w:r>
-        <w:t>(s)</w:t>
-      </w:r>
-      <w:r>
-        <w:t xml:space="preserve"> Geral e Específicos</w:t>
-      </w:r>
-    </w:p>
-    <w:p>
-      <w:pPr>
-        <w:spacing w:line="360" w:lineRule="auto"/>
-        <w:ind w:left="360" w:firstLine="360"/>
-        <w:jc w:val="both"/>
-        <w:rPr>
-          <w:rFonts w:cs="Arial"/>
-          <w:iCs/>
-          <w:color w:val="auto"/>
-          <w:sz w:val="24"/>
-          <w:szCs w:val="24"/>
-        </w:rPr>
-      </w:pPr>
-      <w:r>
-        <w:rPr>
-          <w:rFonts w:cs="Arial"/>
-          <w:iCs/>
-          <w:color w:val="auto"/>
-          <w:sz w:val="24"/>
-          <w:szCs w:val="24"/>
-        </w:rPr>
-        <w:t xml:space="preserve">O projeto busca solucionar o problema de gestão e armazenamento das avaliações de desempenho de cada empresa, de forma automatizada pelo sistema, tentando minimizar o trabalho mecânico do setor de recursos humanos </w:t>
-      </w:r>
-      <w:r>
-        <w:rPr>
-          <w:rFonts w:cs="Arial"/>
-          <w:iCs/>
-          <w:color w:val="auto"/>
-          <w:sz w:val="24"/>
-          <w:szCs w:val="24"/>
-        </w:rPr>
-        <w:lastRenderedPageBreak/>
-        <w:t>da organização e contribuindo para o crescimento no todo e individual de cada colaborador.</w:t>
-      </w:r>
-    </w:p>
-    <w:p>
-      <w:pPr>
-        <w:pStyle w:val="Ttulo2"/>
-        <w:numPr>
-          <w:ilvl w:val="0"/>
-          <w:numId w:val="0"/>
-        </w:numPr>
-        <w:spacing w:line="360" w:lineRule="auto"/>
-        <w:jc w:val="both"/>
-        <w:rPr>
-          <w:rFonts w:cs="Arial"/>
-          <w:b w:val="0"/>
-          <w:iCs/>
-          <w:color w:val="auto"/>
-          <w:sz w:val="22"/>
-          <w:szCs w:val="22"/>
-        </w:rPr>
-      </w:pPr>
+        <w:t>O projeto busca solucionar o problema de gestão e armazenamento das avaliações de desempenho de cada empresa, de forma automatizada pelo sistema, tentando minimizar o trabalho mecânico do setor de recursos humanos da organização e contribuindo para o crescimento no todo e individual de cada colaborador.</w:t>
+      </w:r>
     </w:p>
     <w:p>
       <w:pPr>
@@ -408,6 +288,13 @@
         <w:spacing w:line="360" w:lineRule="auto"/>
         <w:ind w:left="1637" w:hanging="360"/>
       </w:pPr>
+      <w:r>
+        <w:lastRenderedPageBreak/>
+        <w:t>4</w:t>
+      </w:r>
+      <w:r>
+        <w:t>.</w:t>
+      </w:r>
       <w:r>
         <w:t>Justificativa</w:t>
       </w:r>
@@ -466,32 +353,43 @@
     <w:p>
       <w:pPr>
         <w:pStyle w:val="Ttulo2"/>
+        <w:numPr>
+          <w:ilvl w:val="0"/>
+          <w:numId w:val="0"/>
+        </w:numPr>
         <w:spacing w:line="360" w:lineRule="auto"/>
-        <w:rPr>
-          <w:i/>
-        </w:rPr>
-      </w:pPr>
-      <w:r>
-        <w:rPr>
-          <w:i/>
+        <w:ind w:left="1277"/>
+        <w:rPr>
+          <w:iCs/>
+        </w:rPr>
+      </w:pPr>
+      <w:r>
+        <w:rPr>
+          <w:iCs/>
+        </w:rPr>
+        <w:t>5.</w:t>
+      </w:r>
+      <w:r>
+        <w:rPr>
+          <w:iCs/>
         </w:rPr>
         <w:t>Stak</w:t>
       </w:r>
       <w:r>
         <w:rPr>
-          <w:i/>
+          <w:iCs/>
         </w:rPr>
         <w:t>e</w:t>
       </w:r>
       <w:r>
         <w:rPr>
-          <w:i/>
+          <w:iCs/>
         </w:rPr>
         <w:t>holder</w:t>
       </w:r>
       <w:r>
         <w:rPr>
-          <w:i/>
+          <w:iCs/>
         </w:rPr>
         <w:t>s</w:t>
       </w:r>
@@ -518,7 +416,7 @@
           <w:iCs/>
           <w:color w:val="auto"/>
         </w:rPr>
-        <w:t>F</w:t>
+        <w:t>Avaliador:</w:t>
       </w:r>
       <w:r>
         <w:rPr>
@@ -526,33 +424,7 @@
           <w:iCs/>
           <w:color w:val="auto"/>
         </w:rPr>
-        <w:t xml:space="preserve">uncionário de </w:t>
-      </w:r>
-      <w:proofErr w:type="spellStart"/>
-      <w:r>
-        <w:rPr>
-          <w:b w:val="0"/>
-          <w:iCs/>
-          <w:color w:val="auto"/>
-        </w:rPr>
-        <w:t>r</w:t>
-      </w:r>
-      <w:r>
-        <w:rPr>
-          <w:b w:val="0"/>
-          <w:iCs/>
-          <w:color w:val="auto"/>
-        </w:rPr>
-        <w:t>h</w:t>
-      </w:r>
-      <w:proofErr w:type="spellEnd"/>
-      <w:r>
-        <w:rPr>
-          <w:b w:val="0"/>
-          <w:iCs/>
-          <w:color w:val="auto"/>
-        </w:rPr>
-        <w:t xml:space="preserve">: </w:t>
+        <w:t xml:space="preserve"> </w:t>
       </w:r>
       <w:r>
         <w:rPr>
@@ -623,244 +495,21 @@
     <w:p>
       <w:pPr>
         <w:pStyle w:val="Ttulo2"/>
-        <w:spacing w:line="360" w:lineRule="auto"/>
-      </w:pPr>
-      <w:r>
-        <w:t xml:space="preserve">Escopo do </w:t>
-      </w:r>
-      <w:r>
-        <w:t>Produto</w:t>
-      </w:r>
-      <w:r>
-        <w:t xml:space="preserve"> </w:t>
-      </w:r>
-    </w:p>
-    <w:p>
-      <w:pPr>
-        <w:pStyle w:val="Ttulo2"/>
         <w:numPr>
           <w:ilvl w:val="0"/>
           <w:numId w:val="0"/>
         </w:numPr>
         <w:spacing w:line="360" w:lineRule="auto"/>
-        <w:ind w:left="360" w:firstLine="360"/>
-        <w:jc w:val="both"/>
-        <w:rPr>
-          <w:b w:val="0"/>
-          <w:iCs/>
-          <w:color w:val="auto"/>
-        </w:rPr>
-      </w:pPr>
-      <w:r>
-        <w:rPr>
-          <w:b w:val="0"/>
-          <w:iCs/>
-          <w:color w:val="auto"/>
-        </w:rPr>
-        <w:t xml:space="preserve">Após cada colaborador receber seu login, assim como os </w:t>
-      </w:r>
-      <w:r>
-        <w:rPr>
-          <w:b w:val="0"/>
-          <w:iCs/>
-          <w:color w:val="auto"/>
-        </w:rPr>
-        <w:t>avaliadores, a</w:t>
-      </w:r>
-      <w:r>
-        <w:rPr>
-          <w:b w:val="0"/>
-          <w:iCs/>
-          <w:color w:val="auto"/>
-        </w:rPr>
-        <w:t xml:space="preserve"> solução propõe que será possível o avaliador personalizar com base nos modelos de avaliação de desempenho fornecidos</w:t>
-      </w:r>
-      <w:r>
-        <w:rPr>
-          <w:b w:val="0"/>
-          <w:iCs/>
-          <w:color w:val="auto"/>
-        </w:rPr>
-        <w:t>. Cada modelo pode fornecer um tipo de resultado</w:t>
-      </w:r>
-      <w:r>
-        <w:rPr>
-          <w:b w:val="0"/>
-          <w:iCs/>
-          <w:color w:val="auto"/>
-        </w:rPr>
-        <w:t>, definido pelo próprio funcionário de r</w:t>
-      </w:r>
-      <w:r>
-        <w:rPr>
-          <w:b w:val="0"/>
-          <w:iCs/>
-          <w:color w:val="auto"/>
-        </w:rPr>
-        <w:t xml:space="preserve">ecursos </w:t>
-      </w:r>
-      <w:r>
-        <w:rPr>
-          <w:b w:val="0"/>
-          <w:iCs/>
-          <w:color w:val="auto"/>
-        </w:rPr>
-        <w:t>h</w:t>
-      </w:r>
-      <w:r>
-        <w:rPr>
-          <w:b w:val="0"/>
-          <w:iCs/>
-          <w:color w:val="auto"/>
-        </w:rPr>
-        <w:t>umanos</w:t>
-      </w:r>
-      <w:r>
-        <w:rPr>
-          <w:b w:val="0"/>
-          <w:iCs/>
-          <w:color w:val="auto"/>
-        </w:rPr>
-        <w:t>.</w:t>
-      </w:r>
-    </w:p>
-    <w:p>
-      <w:pPr>
-        <w:pStyle w:val="Ttulo2"/>
-        <w:numPr>
-          <w:ilvl w:val="0"/>
-          <w:numId w:val="0"/>
-        </w:numPr>
-        <w:spacing w:line="360" w:lineRule="auto"/>
-        <w:ind w:left="360" w:firstLine="360"/>
-        <w:jc w:val="both"/>
-        <w:rPr>
-          <w:b w:val="0"/>
-          <w:iCs/>
-          <w:color w:val="auto"/>
-        </w:rPr>
-      </w:pPr>
-      <w:r>
-        <w:rPr>
-          <w:b w:val="0"/>
-          <w:iCs/>
-          <w:color w:val="auto"/>
-        </w:rPr>
-        <w:t xml:space="preserve">Cada avaliação estará vinculada a um </w:t>
-      </w:r>
-      <w:r>
-        <w:rPr>
-          <w:b w:val="0"/>
-          <w:iCs/>
-          <w:color w:val="auto"/>
-        </w:rPr>
-        <w:t>funcionário de r</w:t>
-      </w:r>
-      <w:r>
-        <w:rPr>
-          <w:b w:val="0"/>
-          <w:iCs/>
-          <w:color w:val="auto"/>
-        </w:rPr>
-        <w:t xml:space="preserve">ecursos </w:t>
-      </w:r>
-      <w:r>
-        <w:rPr>
-          <w:b w:val="0"/>
-          <w:iCs/>
-          <w:color w:val="auto"/>
-        </w:rPr>
-        <w:t>h</w:t>
-      </w:r>
-      <w:r>
-        <w:rPr>
-          <w:b w:val="0"/>
-          <w:iCs/>
-          <w:color w:val="auto"/>
-        </w:rPr>
-        <w:t>umanos</w:t>
-      </w:r>
-      <w:r>
-        <w:rPr>
-          <w:b w:val="0"/>
-          <w:iCs/>
-          <w:color w:val="auto"/>
-        </w:rPr>
-        <w:t xml:space="preserve"> e a </w:t>
-      </w:r>
-      <w:r>
-        <w:rPr>
-          <w:b w:val="0"/>
-          <w:iCs/>
-          <w:color w:val="auto"/>
-        </w:rPr>
-        <w:t>um funcionário</w:t>
-      </w:r>
-      <w:r>
-        <w:rPr>
-          <w:b w:val="0"/>
-          <w:iCs/>
-          <w:color w:val="auto"/>
-        </w:rPr>
-        <w:t xml:space="preserve"> da organização</w:t>
-      </w:r>
-      <w:r>
-        <w:rPr>
-          <w:b w:val="0"/>
-          <w:iCs/>
-          <w:color w:val="auto"/>
-        </w:rPr>
-        <w:t>, e será possível visualizar respostas sobre questionários anteriores ou realizar/criar uma nova.</w:t>
-      </w:r>
-      <w:r>
-        <w:rPr>
-          <w:b w:val="0"/>
-          <w:iCs/>
-          <w:color w:val="auto"/>
-        </w:rPr>
-        <w:t xml:space="preserve"> </w:t>
-      </w:r>
-      <w:r>
-        <w:rPr>
-          <w:b w:val="0"/>
-          <w:iCs/>
-          <w:color w:val="auto"/>
-        </w:rPr>
-        <w:t>Somente os usuários do tipo “</w:t>
-      </w:r>
-      <w:r>
-        <w:rPr>
-          <w:b w:val="0"/>
-          <w:iCs/>
-          <w:color w:val="auto"/>
-        </w:rPr>
-        <w:t xml:space="preserve">funcionário </w:t>
-      </w:r>
-      <w:proofErr w:type="spellStart"/>
-      <w:r>
-        <w:rPr>
-          <w:b w:val="0"/>
-          <w:iCs/>
-          <w:color w:val="auto"/>
-        </w:rPr>
-        <w:t>rh</w:t>
-      </w:r>
-      <w:proofErr w:type="spellEnd"/>
-      <w:r>
-        <w:rPr>
-          <w:b w:val="0"/>
-          <w:iCs/>
-          <w:color w:val="auto"/>
-        </w:rPr>
-        <w:t>” poderão observar respostas de todos os colaboradores, garantindo a confidencialidade</w:t>
-      </w:r>
-      <w:r>
-        <w:rPr>
-          <w:b w:val="0"/>
-          <w:i/>
-          <w:color w:val="auto"/>
-        </w:rPr>
-        <w:t>.</w:t>
+        <w:ind w:left="1277"/>
+      </w:pPr>
+      <w:r>
+        <w:t>6.</w:t>
+      </w:r>
+      <w:r>
+        <w:t xml:space="preserve">Escopo do </w:t>
+      </w:r>
+      <w:r>
+        <w:t>Produto</w:t>
       </w:r>
     </w:p>
     <w:p>
@@ -908,7 +557,6 @@
           <w:sz w:val="24"/>
           <w:szCs w:val="24"/>
         </w:rPr>
-        <w:lastRenderedPageBreak/>
         <w:t xml:space="preserve">Módulo Funcionário, agrupa os requisitos </w:t>
       </w:r>
       <w:r>
@@ -947,10 +595,109 @@
     <w:p>
       <w:pPr>
         <w:pStyle w:val="PargrafodaLista"/>
-        <w:numPr>
-          <w:ilvl w:val="0"/>
-          <w:numId w:val="9"/>
-        </w:numPr>
+        <w:spacing w:line="360" w:lineRule="auto"/>
+        <w:ind w:left="360" w:firstLine="360"/>
+        <w:jc w:val="both"/>
+        <w:rPr>
+          <w:color w:val="auto"/>
+          <w:sz w:val="24"/>
+          <w:szCs w:val="24"/>
+        </w:rPr>
+      </w:pPr>
+      <w:r>
+        <w:rPr>
+          <w:color w:val="auto"/>
+          <w:sz w:val="24"/>
+          <w:szCs w:val="24"/>
+        </w:rPr>
+        <w:t>Módulo de Configuração e Gestão</w:t>
+      </w:r>
+      <w:r>
+        <w:rPr>
+          <w:color w:val="auto"/>
+          <w:sz w:val="24"/>
+          <w:szCs w:val="24"/>
+        </w:rPr>
+        <w:t xml:space="preserve">, agrupa os requisitos do gerenciamento e criação de novas avaliações pelo </w:t>
+      </w:r>
+      <w:r>
+        <w:rPr>
+          <w:color w:val="auto"/>
+          <w:sz w:val="24"/>
+          <w:szCs w:val="24"/>
+        </w:rPr>
+        <w:t>avaliador</w:t>
+      </w:r>
+      <w:r>
+        <w:rPr>
+          <w:color w:val="auto"/>
+          <w:sz w:val="24"/>
+          <w:szCs w:val="24"/>
+        </w:rPr>
+        <w:t>.</w:t>
+      </w:r>
+    </w:p>
+    <w:p>
+      <w:pPr>
+        <w:pStyle w:val="PargrafodaLista"/>
+        <w:spacing w:line="360" w:lineRule="auto"/>
+        <w:ind w:left="360" w:firstLine="360"/>
+        <w:jc w:val="both"/>
+        <w:rPr>
+          <w:color w:val="auto"/>
+          <w:sz w:val="24"/>
+          <w:szCs w:val="24"/>
+        </w:rPr>
+      </w:pPr>
+      <w:r>
+        <w:rPr>
+          <w:color w:val="auto"/>
+          <w:sz w:val="24"/>
+          <w:szCs w:val="24"/>
+        </w:rPr>
+        <w:t>Após cada colaborador receber seu login, assim como os avaliadores, a solução propõe que será possível o avaliador personalizar com base nos modelos de avaliação de desempenho fornecidos. Cada modelo pode fornecer um tipo de resultado, definido pelo próprio funcionário de recursos humanos.</w:t>
+      </w:r>
+    </w:p>
+    <w:p>
+      <w:pPr>
+        <w:pStyle w:val="PargrafodaLista"/>
+        <w:spacing w:line="360" w:lineRule="auto"/>
+        <w:ind w:left="360" w:firstLine="360"/>
+        <w:jc w:val="both"/>
+        <w:rPr>
+          <w:color w:val="auto"/>
+          <w:sz w:val="24"/>
+          <w:szCs w:val="24"/>
+        </w:rPr>
+      </w:pPr>
+      <w:r>
+        <w:rPr>
+          <w:color w:val="auto"/>
+          <w:sz w:val="24"/>
+          <w:szCs w:val="24"/>
+        </w:rPr>
+        <w:t xml:space="preserve">Cada avaliação estará vinculada a um funcionário de recursos humanos e a um funcionário da organização, e será possível visualizar respostas sobre questionários anteriores ou realizar/criar uma nova. Somente os usuários do tipo </w:t>
+      </w:r>
+      <w:r>
+        <w:rPr>
+          <w:color w:val="auto"/>
+          <w:sz w:val="24"/>
+          <w:szCs w:val="24"/>
+        </w:rPr>
+        <w:t xml:space="preserve">avaliador </w:t>
+      </w:r>
+      <w:r>
+        <w:rPr>
+          <w:color w:val="auto"/>
+          <w:sz w:val="24"/>
+          <w:szCs w:val="24"/>
+        </w:rPr>
+        <w:t>poderão observar respostas de todos os colaboradores, garantindo a confidencialidade.</w:t>
+      </w:r>
+    </w:p>
+    <w:p>
+      <w:pPr>
+        <w:pStyle w:val="PargrafodaLista"/>
         <w:spacing w:line="360" w:lineRule="auto"/>
         <w:jc w:val="both"/>
         <w:rPr>
@@ -959,81 +706,38 @@
           <w:szCs w:val="24"/>
         </w:rPr>
       </w:pPr>
-      <w:r>
-        <w:rPr>
-          <w:color w:val="auto"/>
-          <w:sz w:val="24"/>
-          <w:szCs w:val="24"/>
-        </w:rPr>
-        <w:t xml:space="preserve">Módulo Área de trabalho, agrupa os requisitos do gerenciamento e criação de novas avaliações pelo </w:t>
-      </w:r>
-      <w:proofErr w:type="gramStart"/>
-      <w:r>
-        <w:rPr>
-          <w:color w:val="auto"/>
-          <w:sz w:val="24"/>
-          <w:szCs w:val="24"/>
-        </w:rPr>
-        <w:t xml:space="preserve">funcionário  </w:t>
-      </w:r>
-      <w:proofErr w:type="spellStart"/>
-      <w:r>
-        <w:rPr>
-          <w:color w:val="auto"/>
-          <w:sz w:val="24"/>
-          <w:szCs w:val="24"/>
-        </w:rPr>
-        <w:t>rh</w:t>
-      </w:r>
-      <w:proofErr w:type="spellEnd"/>
-      <w:proofErr w:type="gramEnd"/>
-      <w:r>
-        <w:rPr>
+    </w:p>
+    <w:p>
+      <w:pPr>
+        <w:spacing w:line="360" w:lineRule="auto"/>
+        <w:ind w:firstLine="360"/>
+        <w:jc w:val="both"/>
+        <w:rPr>
+          <w:color w:val="auto"/>
+          <w:sz w:val="24"/>
+          <w:szCs w:val="24"/>
+        </w:rPr>
+      </w:pPr>
+      <w:r>
+        <w:rPr>
+          <w:rFonts w:ascii="Arial" w:hAnsi="Arial" w:cs="Arial"/>
+          <w:color w:val="auto"/>
+          <w:sz w:val="24"/>
+          <w:szCs w:val="24"/>
+        </w:rPr>
+        <w:t>O detalhamento completo dos requisitos funcionais encontra-se no documento de Especificação de Requisitos Funcionais</w:t>
+      </w:r>
+      <w:r>
+        <w:rPr>
+          <w:rFonts w:ascii="Arial" w:hAnsi="Arial" w:cs="Arial"/>
           <w:color w:val="auto"/>
           <w:sz w:val="24"/>
           <w:szCs w:val="24"/>
         </w:rPr>
         <w:t>.</w:t>
       </w:r>
-    </w:p>
-    <w:p>
-      <w:pPr>
-        <w:spacing w:line="360" w:lineRule="auto"/>
-        <w:jc w:val="both"/>
-        <w:rPr>
-          <w:color w:val="auto"/>
-          <w:sz w:val="24"/>
-          <w:szCs w:val="24"/>
-        </w:rPr>
-      </w:pPr>
-      <w:r>
-        <w:rPr>
-          <w:rFonts w:ascii="Arial" w:hAnsi="Arial" w:cs="Arial"/>
-          <w:color w:val="auto"/>
-          <w:sz w:val="24"/>
-          <w:szCs w:val="24"/>
-        </w:rPr>
-        <w:t>O detalhamento completo dos requisitos funcionais encontra-se no documento de Especificação de Requisitos Funcionais</w:t>
-      </w:r>
-      <w:r>
-        <w:rPr>
-          <w:rFonts w:ascii="Arial" w:hAnsi="Arial" w:cs="Arial"/>
-          <w:color w:val="auto"/>
-          <w:sz w:val="24"/>
-          <w:szCs w:val="24"/>
-        </w:rPr>
-        <w:t>.</w:t>
-      </w:r>
       <w:r>
         <w:tab/>
-      </w:r>
-    </w:p>
-    <w:p>
-      <w:pPr>
-        <w:pStyle w:val="Ttulo2"/>
-      </w:pPr>
-      <w:r>
-        <w:t>Entregas</w:t>
       </w:r>
     </w:p>
     <w:p>
@@ -1044,190 +748,569 @@
           <w:numId w:val="0"/>
         </w:numPr>
         <w:spacing w:line="360" w:lineRule="auto"/>
-        <w:ind w:firstLine="360"/>
+        <w:ind w:left="1277"/>
+      </w:pPr>
+      <w:r>
+        <w:t>7.</w:t>
+      </w:r>
+      <w:r>
+        <w:t>Entregas</w:t>
+      </w:r>
+    </w:p>
+    <w:p>
+      <w:pPr>
+        <w:shd w:val="clear" w:color="auto" w:fill="FFFFFF"/>
+        <w:spacing w:after="150" w:line="360" w:lineRule="auto"/>
         <w:jc w:val="both"/>
         <w:rPr>
-          <w:rFonts w:cs="Arial"/>
-          <w:b w:val="0"/>
-          <w:iCs/>
-          <w:color w:val="auto"/>
-          <w:szCs w:val="24"/>
-        </w:rPr>
-      </w:pPr>
-      <w:r>
-        <w:rPr>
-          <w:rFonts w:cs="Arial"/>
-          <w:b w:val="0"/>
-          <w:iCs/>
-          <w:color w:val="auto"/>
-          <w:szCs w:val="24"/>
-        </w:rPr>
-        <w:t xml:space="preserve">As saídas do sistema são </w:t>
-      </w:r>
-      <w:r>
-        <w:rPr>
-          <w:rFonts w:cs="Arial"/>
-          <w:b w:val="0"/>
-          <w:iCs/>
-          <w:color w:val="auto"/>
-          <w:szCs w:val="24"/>
-        </w:rPr>
-        <w:t xml:space="preserve">os formulários respondidos pelos funcionários que ao serem feitos os resultados serão apresentados </w:t>
-      </w:r>
-      <w:r>
-        <w:rPr>
-          <w:rFonts w:cs="Arial"/>
-          <w:b w:val="0"/>
-          <w:iCs/>
-          <w:color w:val="auto"/>
-          <w:szCs w:val="24"/>
-        </w:rPr>
-        <w:t>de forma organizada para o funcionário de r</w:t>
-      </w:r>
-      <w:r>
-        <w:rPr>
-          <w:rFonts w:cs="Arial"/>
-          <w:b w:val="0"/>
-          <w:iCs/>
-          <w:color w:val="auto"/>
-          <w:szCs w:val="24"/>
-        </w:rPr>
-        <w:t xml:space="preserve">ecursos </w:t>
-      </w:r>
-      <w:r>
-        <w:rPr>
-          <w:rFonts w:cs="Arial"/>
-          <w:b w:val="0"/>
-          <w:iCs/>
-          <w:color w:val="auto"/>
-          <w:szCs w:val="24"/>
-        </w:rPr>
-        <w:t>h</w:t>
-      </w:r>
-      <w:r>
-        <w:rPr>
-          <w:rFonts w:cs="Arial"/>
-          <w:b w:val="0"/>
-          <w:iCs/>
-          <w:color w:val="auto"/>
-          <w:szCs w:val="24"/>
-        </w:rPr>
-        <w:t>umanos</w:t>
-      </w:r>
-      <w:r>
-        <w:rPr>
-          <w:rFonts w:cs="Arial"/>
-          <w:b w:val="0"/>
-          <w:iCs/>
-          <w:color w:val="auto"/>
-          <w:szCs w:val="24"/>
-        </w:rPr>
-        <w:t xml:space="preserve">, </w:t>
-      </w:r>
-      <w:r>
-        <w:rPr>
-          <w:rFonts w:cs="Arial"/>
-          <w:b w:val="0"/>
-          <w:iCs/>
-          <w:color w:val="auto"/>
-          <w:szCs w:val="24"/>
-        </w:rPr>
-        <w:t xml:space="preserve">que poderá realizar as </w:t>
-      </w:r>
-      <w:r>
-        <w:rPr>
-          <w:rFonts w:cs="Arial"/>
-          <w:b w:val="0"/>
-          <w:iCs/>
-          <w:color w:val="auto"/>
-          <w:szCs w:val="24"/>
-        </w:rPr>
-        <w:t>análises</w:t>
-      </w:r>
-      <w:r>
-        <w:rPr>
-          <w:rFonts w:cs="Arial"/>
-          <w:b w:val="0"/>
-          <w:iCs/>
-          <w:color w:val="auto"/>
-          <w:szCs w:val="24"/>
-        </w:rPr>
-        <w:t xml:space="preserve"> dos resultados de acordo com os parâmetros que ele estabeleceu para a avaliação</w:t>
-      </w:r>
-      <w:r>
-        <w:rPr>
-          <w:rFonts w:cs="Arial"/>
-          <w:b w:val="0"/>
-          <w:iCs/>
-          <w:color w:val="auto"/>
-          <w:szCs w:val="24"/>
-        </w:rPr>
-        <w:t xml:space="preserve"> e a partir deles será possível traçar as próximas decisões a serem tomadas para cada funcionário individualmente.</w:t>
-      </w:r>
-    </w:p>
-    <w:p>
-      <w:pPr>
-        <w:spacing w:line="360" w:lineRule="auto"/>
-        <w:ind w:firstLine="360"/>
+          <w:rFonts w:eastAsia="Times New Roman" w:cstheme="minorHAnsi"/>
+          <w:color w:val="auto"/>
+          <w:sz w:val="24"/>
+          <w:szCs w:val="24"/>
+        </w:rPr>
+      </w:pPr>
+      <w:r>
+        <w:rPr>
+          <w:rFonts w:eastAsia="Times New Roman" w:cstheme="minorHAnsi"/>
+          <w:color w:val="auto"/>
+          <w:sz w:val="24"/>
+          <w:szCs w:val="24"/>
+        </w:rPr>
+        <w:t>1. Declaração de escopo de projeto</w:t>
+      </w:r>
+    </w:p>
+    <w:p>
+      <w:pPr>
+        <w:shd w:val="clear" w:color="auto" w:fill="FFFFFF"/>
+        <w:spacing w:after="150" w:line="360" w:lineRule="auto"/>
         <w:jc w:val="both"/>
         <w:rPr>
-          <w:color w:val="auto"/>
-          <w:sz w:val="24"/>
-          <w:szCs w:val="24"/>
-        </w:rPr>
-      </w:pPr>
-      <w:r>
-        <w:rPr>
-          <w:color w:val="auto"/>
-          <w:sz w:val="24"/>
-          <w:szCs w:val="24"/>
-        </w:rPr>
-        <w:t>Com os resultados o funcionário de r</w:t>
-      </w:r>
-      <w:r>
-        <w:rPr>
-          <w:color w:val="auto"/>
-          <w:sz w:val="24"/>
-          <w:szCs w:val="24"/>
-        </w:rPr>
-        <w:t xml:space="preserve">ecursos </w:t>
-      </w:r>
-      <w:r>
-        <w:rPr>
-          <w:color w:val="auto"/>
-          <w:sz w:val="24"/>
-          <w:szCs w:val="24"/>
-        </w:rPr>
-        <w:t>h</w:t>
-      </w:r>
-      <w:r>
-        <w:rPr>
-          <w:color w:val="auto"/>
-          <w:sz w:val="24"/>
-          <w:szCs w:val="24"/>
-        </w:rPr>
-        <w:t>umanos,</w:t>
-      </w:r>
-      <w:r>
-        <w:rPr>
-          <w:color w:val="auto"/>
-          <w:sz w:val="24"/>
-          <w:szCs w:val="24"/>
-        </w:rPr>
-        <w:t xml:space="preserve"> pode fornecer um feedback sobre a avaliação para o funcionário pelo sistema. </w:t>
-      </w:r>
-    </w:p>
-    <w:p>
-      <w:pPr>
-        <w:pStyle w:val="Ttulo2"/>
-        <w:spacing w:line="360" w:lineRule="auto"/>
-      </w:pPr>
-      <w:r>
+          <w:rFonts w:eastAsia="Times New Roman" w:cstheme="minorHAnsi"/>
+          <w:color w:val="auto"/>
+          <w:sz w:val="24"/>
+          <w:szCs w:val="24"/>
+        </w:rPr>
+      </w:pPr>
+      <w:r>
+        <w:rPr>
+          <w:rFonts w:eastAsia="Times New Roman" w:cstheme="minorHAnsi"/>
+          <w:color w:val="auto"/>
+          <w:sz w:val="24"/>
+          <w:szCs w:val="24"/>
+        </w:rPr>
+        <w:t>2. Especificação de Requisitos</w:t>
+      </w:r>
+    </w:p>
+    <w:p>
+      <w:pPr>
+        <w:shd w:val="clear" w:color="auto" w:fill="FFFFFF"/>
+        <w:spacing w:after="150" w:line="360" w:lineRule="auto"/>
+        <w:jc w:val="both"/>
+        <w:rPr>
+          <w:rFonts w:eastAsia="Times New Roman" w:cstheme="minorHAnsi"/>
+          <w:color w:val="auto"/>
+          <w:sz w:val="24"/>
+          <w:szCs w:val="24"/>
+        </w:rPr>
+      </w:pPr>
+      <w:r>
+        <w:rPr>
+          <w:rFonts w:eastAsia="Times New Roman" w:cstheme="minorHAnsi"/>
+          <w:color w:val="auto"/>
+          <w:sz w:val="24"/>
+          <w:szCs w:val="24"/>
+        </w:rPr>
+        <w:t xml:space="preserve">    2.1 Lista de </w:t>
+      </w:r>
+      <w:proofErr w:type="spellStart"/>
+      <w:r>
+        <w:rPr>
+          <w:rFonts w:eastAsia="Times New Roman" w:cstheme="minorHAnsi"/>
+          <w:color w:val="auto"/>
+          <w:sz w:val="24"/>
+          <w:szCs w:val="24"/>
+        </w:rPr>
+        <w:t>User</w:t>
+      </w:r>
+      <w:proofErr w:type="spellEnd"/>
+      <w:r>
+        <w:rPr>
+          <w:rFonts w:eastAsia="Times New Roman" w:cstheme="minorHAnsi"/>
+          <w:color w:val="auto"/>
+          <w:sz w:val="24"/>
+          <w:szCs w:val="24"/>
+        </w:rPr>
+        <w:t xml:space="preserve"> Stories</w:t>
+      </w:r>
+    </w:p>
+    <w:p>
+      <w:pPr>
+        <w:shd w:val="clear" w:color="auto" w:fill="FFFFFF"/>
+        <w:spacing w:after="150" w:line="360" w:lineRule="auto"/>
+        <w:jc w:val="both"/>
+        <w:rPr>
+          <w:rFonts w:eastAsia="Times New Roman" w:cstheme="minorHAnsi"/>
+          <w:color w:val="auto"/>
+          <w:sz w:val="24"/>
+          <w:szCs w:val="24"/>
+        </w:rPr>
+      </w:pPr>
+      <w:r>
+        <w:rPr>
+          <w:rFonts w:eastAsia="Times New Roman" w:cstheme="minorHAnsi"/>
+          <w:color w:val="auto"/>
+          <w:sz w:val="24"/>
+          <w:szCs w:val="24"/>
+        </w:rPr>
+        <w:t>    2.2 Requisitos Funcionais</w:t>
+      </w:r>
+    </w:p>
+    <w:p>
+      <w:pPr>
+        <w:shd w:val="clear" w:color="auto" w:fill="FFFFFF"/>
+        <w:spacing w:after="150" w:line="360" w:lineRule="auto"/>
+        <w:jc w:val="both"/>
+        <w:rPr>
+          <w:rFonts w:eastAsia="Times New Roman" w:cstheme="minorHAnsi"/>
+          <w:color w:val="auto"/>
+          <w:sz w:val="24"/>
+          <w:szCs w:val="24"/>
+        </w:rPr>
+      </w:pPr>
+      <w:r>
+        <w:rPr>
+          <w:rFonts w:eastAsia="Times New Roman" w:cstheme="minorHAnsi"/>
+          <w:color w:val="auto"/>
+          <w:sz w:val="24"/>
+          <w:szCs w:val="24"/>
+        </w:rPr>
+        <w:t>    2.3 Requisitos Não-funcionais </w:t>
+      </w:r>
+    </w:p>
+    <w:p>
+      <w:pPr>
+        <w:shd w:val="clear" w:color="auto" w:fill="FFFFFF"/>
+        <w:spacing w:after="150" w:line="360" w:lineRule="auto"/>
+        <w:jc w:val="both"/>
+        <w:rPr>
+          <w:rFonts w:eastAsia="Times New Roman" w:cstheme="minorHAnsi"/>
+          <w:color w:val="auto"/>
+          <w:sz w:val="24"/>
+          <w:szCs w:val="24"/>
+        </w:rPr>
+      </w:pPr>
+      <w:r>
+        <w:rPr>
+          <w:rFonts w:eastAsia="Times New Roman" w:cstheme="minorHAnsi"/>
+          <w:color w:val="auto"/>
+          <w:sz w:val="24"/>
+          <w:szCs w:val="24"/>
+        </w:rPr>
+        <w:t>3. Análise de Requisitos  </w:t>
+      </w:r>
+    </w:p>
+    <w:p>
+      <w:pPr>
+        <w:shd w:val="clear" w:color="auto" w:fill="FFFFFF"/>
+        <w:spacing w:after="150" w:line="360" w:lineRule="auto"/>
+        <w:jc w:val="both"/>
+        <w:rPr>
+          <w:rFonts w:eastAsia="Times New Roman" w:cstheme="minorHAnsi"/>
+          <w:color w:val="auto"/>
+          <w:sz w:val="24"/>
+          <w:szCs w:val="24"/>
+        </w:rPr>
+      </w:pPr>
+      <w:r>
+        <w:rPr>
+          <w:rFonts w:eastAsia="Times New Roman" w:cstheme="minorHAnsi"/>
+          <w:color w:val="auto"/>
+          <w:sz w:val="24"/>
+          <w:szCs w:val="24"/>
+        </w:rPr>
+        <w:t>    3.1 Visão de Dados</w:t>
+      </w:r>
+    </w:p>
+    <w:p>
+      <w:pPr>
+        <w:shd w:val="clear" w:color="auto" w:fill="FFFFFF"/>
+        <w:spacing w:after="150" w:line="360" w:lineRule="auto"/>
+        <w:jc w:val="both"/>
+        <w:rPr>
+          <w:rFonts w:eastAsia="Times New Roman" w:cstheme="minorHAnsi"/>
+          <w:color w:val="auto"/>
+          <w:sz w:val="24"/>
+          <w:szCs w:val="24"/>
+        </w:rPr>
+      </w:pPr>
+      <w:r>
+        <w:rPr>
+          <w:rFonts w:eastAsia="Times New Roman" w:cstheme="minorHAnsi"/>
+          <w:color w:val="auto"/>
+          <w:sz w:val="24"/>
+          <w:szCs w:val="24"/>
+        </w:rPr>
+        <w:t>    3.2 Visão de Funções</w:t>
+      </w:r>
+    </w:p>
+    <w:p>
+      <w:pPr>
+        <w:shd w:val="clear" w:color="auto" w:fill="FFFFFF"/>
+        <w:spacing w:after="150" w:line="360" w:lineRule="auto"/>
+        <w:jc w:val="both"/>
+        <w:rPr>
+          <w:rFonts w:eastAsia="Times New Roman" w:cstheme="minorHAnsi"/>
+          <w:color w:val="auto"/>
+          <w:sz w:val="24"/>
+          <w:szCs w:val="24"/>
+        </w:rPr>
+      </w:pPr>
+      <w:r>
+        <w:rPr>
+          <w:rFonts w:eastAsia="Times New Roman" w:cstheme="minorHAnsi"/>
+          <w:color w:val="auto"/>
+          <w:sz w:val="24"/>
+          <w:szCs w:val="24"/>
+        </w:rPr>
+        <w:t>           Visão Geral e Visão detalhada de cada módulo)</w:t>
+      </w:r>
+    </w:p>
+    <w:p>
+      <w:pPr>
+        <w:shd w:val="clear" w:color="auto" w:fill="FFFFFF"/>
+        <w:spacing w:after="150" w:line="360" w:lineRule="auto"/>
+        <w:jc w:val="both"/>
+        <w:rPr>
+          <w:rFonts w:eastAsia="Times New Roman" w:cstheme="minorHAnsi"/>
+          <w:color w:val="auto"/>
+          <w:sz w:val="24"/>
+          <w:szCs w:val="24"/>
+        </w:rPr>
+      </w:pPr>
+      <w:r>
+        <w:rPr>
+          <w:rFonts w:eastAsia="Times New Roman" w:cstheme="minorHAnsi"/>
+          <w:color w:val="auto"/>
+          <w:sz w:val="24"/>
+          <w:szCs w:val="24"/>
+        </w:rPr>
+        <w:t>           (Atenção: sinalize de cor diferente os casos de uso essenciais que serão implementados para MVP do sistema de software a ser desenvolvido)</w:t>
+      </w:r>
+    </w:p>
+    <w:p>
+      <w:pPr>
+        <w:shd w:val="clear" w:color="auto" w:fill="FFFFFF"/>
+        <w:spacing w:after="150" w:line="360" w:lineRule="auto"/>
+        <w:jc w:val="both"/>
+        <w:rPr>
+          <w:rFonts w:eastAsia="Times New Roman" w:cstheme="minorHAnsi"/>
+          <w:color w:val="auto"/>
+          <w:sz w:val="24"/>
+          <w:szCs w:val="24"/>
+        </w:rPr>
+      </w:pPr>
+      <w:r>
+        <w:rPr>
+          <w:rFonts w:eastAsia="Times New Roman" w:cstheme="minorHAnsi"/>
+          <w:color w:val="auto"/>
+          <w:sz w:val="24"/>
+          <w:szCs w:val="24"/>
+        </w:rPr>
+        <w:t>    3.3 Visão de Comportamento.</w:t>
+      </w:r>
+    </w:p>
+    <w:p>
+      <w:pPr>
+        <w:shd w:val="clear" w:color="auto" w:fill="FFFFFF"/>
+        <w:spacing w:after="150" w:line="360" w:lineRule="auto"/>
+        <w:jc w:val="both"/>
+        <w:rPr>
+          <w:rFonts w:eastAsia="Times New Roman" w:cstheme="minorHAnsi"/>
+          <w:color w:val="auto"/>
+          <w:sz w:val="24"/>
+          <w:szCs w:val="24"/>
+        </w:rPr>
+      </w:pPr>
+      <w:r>
+        <w:rPr>
+          <w:rFonts w:eastAsia="Times New Roman" w:cstheme="minorHAnsi"/>
+          <w:color w:val="auto"/>
+          <w:sz w:val="24"/>
+          <w:szCs w:val="24"/>
+        </w:rPr>
+        <w:t>          Descrição ou Diagrama de 3 casos de uso essenciais </w:t>
+      </w:r>
+    </w:p>
+    <w:p>
+      <w:pPr>
+        <w:shd w:val="clear" w:color="auto" w:fill="FFFFFF"/>
+        <w:spacing w:after="150" w:line="360" w:lineRule="auto"/>
+        <w:jc w:val="both"/>
+        <w:rPr>
+          <w:rFonts w:eastAsia="Times New Roman" w:cstheme="minorHAnsi"/>
+          <w:color w:val="auto"/>
+          <w:sz w:val="24"/>
+          <w:szCs w:val="24"/>
+        </w:rPr>
+      </w:pPr>
+      <w:r>
+        <w:rPr>
+          <w:rFonts w:eastAsia="Times New Roman" w:cstheme="minorHAnsi"/>
+          <w:color w:val="auto"/>
+          <w:sz w:val="24"/>
+          <w:szCs w:val="24"/>
+        </w:rPr>
+        <w:t>          (Atenção: não usar casos de uso do Controle de Acesso)</w:t>
+      </w:r>
+    </w:p>
+    <w:p>
+      <w:pPr>
+        <w:shd w:val="clear" w:color="auto" w:fill="FFFFFF"/>
+        <w:spacing w:after="150" w:line="360" w:lineRule="auto"/>
+        <w:jc w:val="both"/>
+        <w:rPr>
+          <w:rFonts w:eastAsia="Times New Roman" w:cstheme="minorHAnsi"/>
+          <w:color w:val="auto"/>
+          <w:sz w:val="24"/>
+          <w:szCs w:val="24"/>
+        </w:rPr>
+      </w:pPr>
+      <w:r>
+        <w:rPr>
+          <w:rFonts w:eastAsia="Times New Roman" w:cstheme="minorHAnsi"/>
+          <w:color w:val="auto"/>
+          <w:sz w:val="24"/>
+          <w:szCs w:val="24"/>
+        </w:rPr>
+        <w:t>    3.4 Visão de Interação com Usuário</w:t>
+      </w:r>
+    </w:p>
+    <w:p>
+      <w:pPr>
+        <w:shd w:val="clear" w:color="auto" w:fill="FFFFFF"/>
+        <w:spacing w:after="150" w:line="360" w:lineRule="auto"/>
+        <w:jc w:val="both"/>
+        <w:rPr>
+          <w:rFonts w:eastAsia="Times New Roman" w:cstheme="minorHAnsi"/>
+          <w:color w:val="auto"/>
+          <w:sz w:val="24"/>
+          <w:szCs w:val="24"/>
+        </w:rPr>
+      </w:pPr>
+      <w:r>
+        <w:rPr>
+          <w:rFonts w:eastAsia="Times New Roman" w:cstheme="minorHAnsi"/>
+          <w:color w:val="auto"/>
+          <w:sz w:val="24"/>
+          <w:szCs w:val="24"/>
+        </w:rPr>
+        <w:t>           </w:t>
+      </w:r>
+      <w:proofErr w:type="spellStart"/>
+      <w:r>
+        <w:rPr>
+          <w:rFonts w:eastAsia="Times New Roman" w:cstheme="minorHAnsi"/>
+          <w:color w:val="auto"/>
+          <w:sz w:val="24"/>
+          <w:szCs w:val="24"/>
+        </w:rPr>
+        <w:t>Wireframes</w:t>
+      </w:r>
+      <w:proofErr w:type="spellEnd"/>
+      <w:r>
+        <w:rPr>
+          <w:rFonts w:eastAsia="Times New Roman" w:cstheme="minorHAnsi"/>
+          <w:color w:val="auto"/>
+          <w:sz w:val="24"/>
+          <w:szCs w:val="24"/>
+        </w:rPr>
+        <w:t xml:space="preserve"> de 3 casos de uso essenciais</w:t>
+      </w:r>
+    </w:p>
+    <w:p>
+      <w:pPr>
+        <w:shd w:val="clear" w:color="auto" w:fill="FFFFFF"/>
+        <w:spacing w:after="150" w:line="360" w:lineRule="auto"/>
+        <w:jc w:val="both"/>
+        <w:rPr>
+          <w:rFonts w:eastAsia="Times New Roman" w:cstheme="minorHAnsi"/>
+          <w:color w:val="auto"/>
+          <w:sz w:val="24"/>
+          <w:szCs w:val="24"/>
+        </w:rPr>
+      </w:pPr>
+      <w:r>
+        <w:rPr>
+          <w:rFonts w:eastAsia="Times New Roman" w:cstheme="minorHAnsi"/>
+          <w:color w:val="auto"/>
+          <w:sz w:val="24"/>
+          <w:szCs w:val="24"/>
+        </w:rPr>
+        <w:t>4. Planejamento</w:t>
+      </w:r>
+    </w:p>
+    <w:p>
+      <w:pPr>
+        <w:shd w:val="clear" w:color="auto" w:fill="FFFFFF"/>
+        <w:spacing w:after="150" w:line="360" w:lineRule="auto"/>
+        <w:jc w:val="both"/>
+        <w:rPr>
+          <w:rFonts w:eastAsia="Times New Roman" w:cstheme="minorHAnsi"/>
+          <w:color w:val="auto"/>
+          <w:sz w:val="24"/>
+          <w:szCs w:val="24"/>
+        </w:rPr>
+      </w:pPr>
+      <w:r>
+        <w:rPr>
+          <w:rFonts w:eastAsia="Times New Roman" w:cstheme="minorHAnsi"/>
+          <w:color w:val="auto"/>
+          <w:sz w:val="24"/>
+          <w:szCs w:val="24"/>
+        </w:rPr>
+        <w:t>    4.1 Planilha de Pontos por Caso de Uso (PCU)</w:t>
+      </w:r>
+    </w:p>
+    <w:p>
+      <w:pPr>
+        <w:shd w:val="clear" w:color="auto" w:fill="FFFFFF"/>
+        <w:spacing w:after="150" w:line="360" w:lineRule="auto"/>
+        <w:jc w:val="both"/>
+        <w:rPr>
+          <w:rFonts w:eastAsia="Times New Roman" w:cstheme="minorHAnsi"/>
+          <w:color w:val="auto"/>
+          <w:sz w:val="24"/>
+          <w:szCs w:val="24"/>
+        </w:rPr>
+      </w:pPr>
+      <w:r>
+        <w:rPr>
+          <w:rFonts w:eastAsia="Times New Roman" w:cstheme="minorHAnsi"/>
+          <w:color w:val="auto"/>
+          <w:sz w:val="24"/>
+          <w:szCs w:val="24"/>
+        </w:rPr>
+        <w:t>    4.2 Plano de Projeto</w:t>
+      </w:r>
+    </w:p>
+    <w:p>
+      <w:pPr>
+        <w:shd w:val="clear" w:color="auto" w:fill="FFFFFF"/>
+        <w:spacing w:after="150" w:line="360" w:lineRule="auto"/>
+        <w:jc w:val="both"/>
+        <w:rPr>
+          <w:rFonts w:eastAsia="Times New Roman" w:cstheme="minorHAnsi"/>
+          <w:color w:val="auto"/>
+          <w:sz w:val="24"/>
+          <w:szCs w:val="24"/>
+        </w:rPr>
+      </w:pPr>
+      <w:r>
+        <w:rPr>
+          <w:rFonts w:eastAsia="Times New Roman" w:cstheme="minorHAnsi"/>
+          <w:color w:val="auto"/>
+          <w:sz w:val="24"/>
+          <w:szCs w:val="24"/>
+        </w:rPr>
+        <w:t>5. Projeto </w:t>
+      </w:r>
+    </w:p>
+    <w:p>
+      <w:pPr>
+        <w:shd w:val="clear" w:color="auto" w:fill="FFFFFF"/>
+        <w:spacing w:after="150" w:line="360" w:lineRule="auto"/>
+        <w:jc w:val="both"/>
+        <w:rPr>
+          <w:rFonts w:eastAsia="Times New Roman" w:cstheme="minorHAnsi"/>
+          <w:color w:val="auto"/>
+          <w:sz w:val="24"/>
+          <w:szCs w:val="24"/>
+        </w:rPr>
+      </w:pPr>
+      <w:r>
+        <w:rPr>
+          <w:rFonts w:eastAsia="Times New Roman" w:cstheme="minorHAnsi"/>
+          <w:color w:val="auto"/>
+          <w:sz w:val="24"/>
+          <w:szCs w:val="24"/>
+        </w:rPr>
+        <w:t>    5.1 Visão de Dados</w:t>
+      </w:r>
+    </w:p>
+    <w:p>
+      <w:pPr>
+        <w:shd w:val="clear" w:color="auto" w:fill="FFFFFF"/>
+        <w:spacing w:after="150" w:line="360" w:lineRule="auto"/>
+        <w:jc w:val="both"/>
+        <w:rPr>
+          <w:rFonts w:eastAsia="Times New Roman" w:cstheme="minorHAnsi"/>
+          <w:color w:val="auto"/>
+          <w:sz w:val="24"/>
+          <w:szCs w:val="24"/>
+        </w:rPr>
+      </w:pPr>
+      <w:r>
+        <w:rPr>
+          <w:rFonts w:eastAsia="Times New Roman" w:cstheme="minorHAnsi"/>
+          <w:color w:val="auto"/>
+          <w:sz w:val="24"/>
+          <w:szCs w:val="24"/>
+        </w:rPr>
         <w:lastRenderedPageBreak/>
-        <w:t>Restrições</w:t>
-      </w:r>
-      <w:r>
-        <w:t xml:space="preserve"> </w:t>
+        <w:t>         5.1.1 Scripts SQL-DDL          </w:t>
+      </w:r>
+    </w:p>
+    <w:p>
+      <w:pPr>
+        <w:shd w:val="clear" w:color="auto" w:fill="FFFFFF"/>
+        <w:spacing w:after="0" w:line="360" w:lineRule="auto"/>
+        <w:jc w:val="both"/>
+        <w:rPr>
+          <w:rFonts w:eastAsia="Times New Roman" w:cstheme="minorHAnsi"/>
+          <w:color w:val="auto"/>
+          <w:sz w:val="24"/>
+          <w:szCs w:val="24"/>
+        </w:rPr>
+      </w:pPr>
+      <w:r>
+        <w:rPr>
+          <w:rFonts w:eastAsia="Times New Roman" w:cstheme="minorHAnsi"/>
+          <w:color w:val="auto"/>
+          <w:sz w:val="24"/>
+          <w:szCs w:val="24"/>
+        </w:rPr>
+        <w:t> 6. Construção (Codificação e Testes)</w:t>
+      </w:r>
+    </w:p>
+    <w:p>
+      <w:pPr>
+        <w:shd w:val="clear" w:color="auto" w:fill="FFFFFF"/>
+        <w:spacing w:after="0" w:line="360" w:lineRule="auto"/>
+        <w:jc w:val="both"/>
+        <w:rPr>
+          <w:rFonts w:eastAsia="Times New Roman" w:cstheme="minorHAnsi"/>
+          <w:color w:val="auto"/>
+          <w:sz w:val="24"/>
+          <w:szCs w:val="24"/>
+        </w:rPr>
+      </w:pPr>
+      <w:r>
+        <w:rPr>
+          <w:rFonts w:eastAsia="Times New Roman" w:cstheme="minorHAnsi"/>
+          <w:color w:val="auto"/>
+          <w:sz w:val="24"/>
+          <w:szCs w:val="24"/>
+        </w:rPr>
+        <w:t xml:space="preserve">     6.1 50% das telas dos casos de uso </w:t>
+      </w:r>
+      <w:r>
+        <w:rPr>
+          <w:rFonts w:eastAsia="Times New Roman" w:cstheme="minorHAnsi"/>
+          <w:color w:val="auto"/>
+          <w:sz w:val="24"/>
+          <w:szCs w:val="24"/>
+        </w:rPr>
+        <w:t>essenciais.</w:t>
       </w:r>
     </w:p>
     <w:p>
@@ -1238,75 +1321,644 @@
           <w:numId w:val="0"/>
         </w:numPr>
         <w:spacing w:line="360" w:lineRule="auto"/>
-        <w:ind w:left="360" w:firstLine="360"/>
-        <w:jc w:val="both"/>
-        <w:rPr>
-          <w:b w:val="0"/>
-          <w:iCs/>
-          <w:color w:val="auto"/>
-        </w:rPr>
-      </w:pPr>
-      <w:r>
-        <w:rPr>
-          <w:b w:val="0"/>
-          <w:iCs/>
-          <w:color w:val="auto"/>
-        </w:rPr>
-        <w:t>Para modelagem do sistema de software:</w:t>
-      </w:r>
-    </w:p>
-    <w:p>
-      <w:pPr>
-        <w:pStyle w:val="Ttulo2"/>
+        <w:ind w:left="720" w:firstLine="720"/>
+      </w:pPr>
+      <w:r>
+        <w:t>8</w:t>
+      </w:r>
+      <w:r>
+        <w:t>.</w:t>
+      </w:r>
+      <w:r>
+        <w:t>Restrições</w:t>
+      </w:r>
+      <w:r>
+        <w:t xml:space="preserve"> </w:t>
+      </w:r>
+    </w:p>
+    <w:p>
+      <w:pPr>
+        <w:pStyle w:val="PargrafodaLista"/>
         <w:numPr>
           <w:ilvl w:val="0"/>
-          <w:numId w:val="10"/>
+          <w:numId w:val="20"/>
         </w:numPr>
-        <w:spacing w:line="360" w:lineRule="auto"/>
-        <w:jc w:val="both"/>
-        <w:rPr>
-          <w:b w:val="0"/>
-          <w:iCs/>
-          <w:color w:val="auto"/>
-        </w:rPr>
-      </w:pPr>
-      <w:r>
-        <w:rPr>
-          <w:b w:val="0"/>
-          <w:iCs/>
-          <w:color w:val="auto"/>
+        <w:rPr>
+          <w:color w:val="auto"/>
+          <w:sz w:val="24"/>
+          <w:szCs w:val="24"/>
+        </w:rPr>
+      </w:pPr>
+      <w:r>
+        <w:rPr>
+          <w:color w:val="auto"/>
+          <w:sz w:val="24"/>
+          <w:szCs w:val="24"/>
+        </w:rPr>
+        <w:t>Para modelagem do sistema de software:</w:t>
+      </w:r>
+    </w:p>
+    <w:p>
+      <w:pPr>
+        <w:rPr>
+          <w:color w:val="auto"/>
+          <w:sz w:val="24"/>
+          <w:szCs w:val="24"/>
+        </w:rPr>
+      </w:pPr>
+      <w:r>
+        <w:rPr>
+          <w:color w:val="auto"/>
+          <w:sz w:val="24"/>
+          <w:szCs w:val="24"/>
+        </w:rPr>
+        <w:t>-</w:t>
+      </w:r>
+      <w:r>
+        <w:rPr>
+          <w:color w:val="auto"/>
+          <w:sz w:val="24"/>
+          <w:szCs w:val="24"/>
         </w:rPr>
         <w:t> </w:t>
       </w:r>
+      <w:proofErr w:type="spellStart"/>
+      <w:r>
+        <w:rPr>
+          <w:color w:val="auto"/>
+          <w:sz w:val="24"/>
+          <w:szCs w:val="24"/>
+        </w:rPr>
+        <w:fldChar w:fldCharType="begin"/>
+      </w:r>
+      <w:r>
+        <w:rPr>
+          <w:color w:val="auto"/>
+          <w:sz w:val="24"/>
+          <w:szCs w:val="24"/>
+        </w:rPr>
+        <w:instrText>HYPERLINK "https://www.softwareideas.net/"</w:instrText>
+      </w:r>
+      <w:r>
+        <w:rPr>
+          <w:color w:val="auto"/>
+          <w:sz w:val="24"/>
+          <w:szCs w:val="24"/>
+        </w:rPr>
+        <w:fldChar w:fldCharType="separate"/>
+      </w:r>
+      <w:r>
+        <w:rPr>
+          <w:color w:val="auto"/>
+          <w:sz w:val="24"/>
+          <w:szCs w:val="24"/>
+        </w:rPr>
+        <w:t>Ideas</w:t>
+      </w:r>
+      <w:proofErr w:type="spellEnd"/>
+      <w:r>
+        <w:rPr>
+          <w:color w:val="auto"/>
+          <w:sz w:val="24"/>
+          <w:szCs w:val="24"/>
+        </w:rPr>
+        <w:t xml:space="preserve"> </w:t>
+      </w:r>
+      <w:proofErr w:type="spellStart"/>
+      <w:r>
+        <w:rPr>
+          <w:color w:val="auto"/>
+          <w:sz w:val="24"/>
+          <w:szCs w:val="24"/>
+        </w:rPr>
+        <w:t>Modeler</w:t>
+      </w:r>
+      <w:proofErr w:type="spellEnd"/>
+      <w:r>
+        <w:rPr>
+          <w:color w:val="auto"/>
+          <w:sz w:val="24"/>
+          <w:szCs w:val="24"/>
+        </w:rPr>
+        <w:fldChar w:fldCharType="end"/>
+      </w:r>
+    </w:p>
+    <w:p>
+      <w:pPr>
+        <w:pStyle w:val="PargrafodaLista"/>
+        <w:numPr>
+          <w:ilvl w:val="0"/>
+          <w:numId w:val="20"/>
+        </w:numPr>
+        <w:rPr>
+          <w:color w:val="auto"/>
+          <w:sz w:val="24"/>
+          <w:szCs w:val="24"/>
+        </w:rPr>
+      </w:pPr>
+      <w:r>
+        <w:rPr>
+          <w:color w:val="auto"/>
+          <w:sz w:val="24"/>
+          <w:szCs w:val="24"/>
+        </w:rPr>
+        <w:t>Para modelagem do sistema de banco de dados:</w:t>
+      </w:r>
+    </w:p>
+    <w:p>
+      <w:pPr>
+        <w:rPr>
+          <w:color w:val="auto"/>
+          <w:sz w:val="24"/>
+          <w:szCs w:val="24"/>
+        </w:rPr>
+      </w:pPr>
+      <w:r>
+        <w:rPr>
+          <w:color w:val="auto"/>
+          <w:sz w:val="24"/>
+          <w:szCs w:val="24"/>
+        </w:rPr>
+        <w:t xml:space="preserve">- </w:t>
+      </w:r>
       <w:hyperlink r:id="rId9" w:history="1">
-        <w:proofErr w:type="spellStart"/>
         <w:r>
           <w:rPr>
-            <w:b w:val="0"/>
-            <w:iCs/>
             <w:color w:val="auto"/>
+            <w:sz w:val="24"/>
+            <w:szCs w:val="24"/>
           </w:rPr>
-          <w:t>Ideas</w:t>
+          <w:t>Dia</w:t>
         </w:r>
-        <w:proofErr w:type="spellEnd"/>
+      </w:hyperlink>
+      <w:r>
+        <w:rPr>
+          <w:color w:val="auto"/>
+          <w:sz w:val="24"/>
+          <w:szCs w:val="24"/>
+        </w:rPr>
+        <w:t> </w:t>
+      </w:r>
+      <w:r>
+        <w:rPr>
+          <w:color w:val="auto"/>
+          <w:sz w:val="24"/>
+          <w:szCs w:val="24"/>
+        </w:rPr>
+        <w:t>e</w:t>
+      </w:r>
+      <w:r>
+        <w:rPr>
+          <w:color w:val="auto"/>
+          <w:sz w:val="24"/>
+          <w:szCs w:val="24"/>
+        </w:rPr>
+        <w:t xml:space="preserve"> </w:t>
+      </w:r>
+      <w:proofErr w:type="spellStart"/>
+      <w:r>
+        <w:rPr>
+          <w:color w:val="auto"/>
+          <w:sz w:val="24"/>
+          <w:szCs w:val="24"/>
+        </w:rPr>
+        <w:t>Ideas</w:t>
+      </w:r>
+      <w:proofErr w:type="spellEnd"/>
+      <w:r>
+        <w:rPr>
+          <w:color w:val="auto"/>
+          <w:sz w:val="24"/>
+          <w:szCs w:val="24"/>
+        </w:rPr>
+        <w:t xml:space="preserve"> </w:t>
+      </w:r>
+      <w:proofErr w:type="spellStart"/>
+      <w:r>
+        <w:rPr>
+          <w:color w:val="auto"/>
+          <w:sz w:val="24"/>
+          <w:szCs w:val="24"/>
+        </w:rPr>
+        <w:t>Modeler</w:t>
+      </w:r>
+      <w:proofErr w:type="spellEnd"/>
+      <w:r>
+        <w:rPr>
+          <w:color w:val="auto"/>
+          <w:sz w:val="24"/>
+          <w:szCs w:val="24"/>
+        </w:rPr>
+        <w:t xml:space="preserve"> </w:t>
+      </w:r>
+    </w:p>
+    <w:p>
+      <w:pPr>
+        <w:pStyle w:val="PargrafodaLista"/>
+        <w:numPr>
+          <w:ilvl w:val="0"/>
+          <w:numId w:val="20"/>
+        </w:numPr>
+        <w:rPr>
+          <w:color w:val="auto"/>
+          <w:sz w:val="24"/>
+          <w:szCs w:val="24"/>
+        </w:rPr>
+      </w:pPr>
+      <w:r>
+        <w:rPr>
+          <w:color w:val="auto"/>
+          <w:sz w:val="24"/>
+          <w:szCs w:val="24"/>
+        </w:rPr>
+        <w:t>Para construção do sistema de banco de dados:</w:t>
+      </w:r>
+    </w:p>
+    <w:p>
+      <w:pPr>
+        <w:rPr>
+          <w:color w:val="auto"/>
+          <w:sz w:val="24"/>
+          <w:szCs w:val="24"/>
+        </w:rPr>
+      </w:pPr>
+      <w:r>
+        <w:rPr>
+          <w:color w:val="auto"/>
+          <w:sz w:val="24"/>
+          <w:szCs w:val="24"/>
+        </w:rPr>
+        <w:t xml:space="preserve">- </w:t>
+      </w:r>
+      <w:hyperlink r:id="rId10" w:history="1">
         <w:r>
           <w:rPr>
-            <w:b w:val="0"/>
-            <w:iCs/>
             <w:color w:val="auto"/>
+            <w:sz w:val="24"/>
+            <w:szCs w:val="24"/>
           </w:rPr>
-          <w:t xml:space="preserve"> </w:t>
+          <w:t>PostgreSQL</w:t>
         </w:r>
-        <w:proofErr w:type="spellStart"/>
+      </w:hyperlink>
+    </w:p>
+    <w:p>
+      <w:pPr>
+        <w:pStyle w:val="PargrafodaLista"/>
+        <w:numPr>
+          <w:ilvl w:val="0"/>
+          <w:numId w:val="20"/>
+        </w:numPr>
+        <w:rPr>
+          <w:color w:val="auto"/>
+          <w:sz w:val="24"/>
+          <w:szCs w:val="24"/>
+        </w:rPr>
+      </w:pPr>
+      <w:r>
+        <w:rPr>
+          <w:color w:val="auto"/>
+          <w:sz w:val="24"/>
+          <w:szCs w:val="24"/>
+        </w:rPr>
+        <w:t>Para construção do sistema de software:</w:t>
+      </w:r>
+    </w:p>
+    <w:p>
+      <w:pPr>
+        <w:rPr>
+          <w:color w:val="auto"/>
+          <w:sz w:val="24"/>
+          <w:szCs w:val="24"/>
+        </w:rPr>
+      </w:pPr>
+      <w:r>
+        <w:rPr>
+          <w:color w:val="auto"/>
+          <w:sz w:val="24"/>
+          <w:szCs w:val="24"/>
+        </w:rPr>
+        <w:t xml:space="preserve">- </w:t>
+      </w:r>
+      <w:r>
+        <w:rPr>
+          <w:color w:val="auto"/>
+          <w:sz w:val="24"/>
+          <w:szCs w:val="24"/>
+        </w:rPr>
+        <w:t xml:space="preserve">IDE Back </w:t>
+      </w:r>
+      <w:proofErr w:type="spellStart"/>
+      <w:r>
+        <w:rPr>
+          <w:color w:val="auto"/>
+          <w:sz w:val="24"/>
+          <w:szCs w:val="24"/>
+        </w:rPr>
+        <w:t>End</w:t>
+      </w:r>
+      <w:proofErr w:type="spellEnd"/>
+      <w:r>
+        <w:rPr>
+          <w:color w:val="auto"/>
+          <w:sz w:val="24"/>
+          <w:szCs w:val="24"/>
+        </w:rPr>
+        <w:t xml:space="preserve"> Java: Eclipse; SpringTools ou </w:t>
+      </w:r>
+      <w:proofErr w:type="spellStart"/>
+      <w:r>
+        <w:rPr>
+          <w:color w:val="auto"/>
+          <w:sz w:val="24"/>
+          <w:szCs w:val="24"/>
+        </w:rPr>
+        <w:t>IntelliJ</w:t>
+      </w:r>
+      <w:proofErr w:type="spellEnd"/>
+    </w:p>
+    <w:p>
+      <w:pPr>
+        <w:rPr>
+          <w:color w:val="auto"/>
+          <w:sz w:val="24"/>
+          <w:szCs w:val="24"/>
+        </w:rPr>
+      </w:pPr>
+      <w:r>
+        <w:rPr>
+          <w:color w:val="auto"/>
+          <w:sz w:val="24"/>
+          <w:szCs w:val="24"/>
+        </w:rPr>
+        <w:t xml:space="preserve">- </w:t>
+      </w:r>
+      <w:r>
+        <w:rPr>
+          <w:color w:val="auto"/>
+          <w:sz w:val="24"/>
+          <w:szCs w:val="24"/>
+        </w:rPr>
+        <w:t xml:space="preserve">IDE Front </w:t>
+      </w:r>
+      <w:proofErr w:type="spellStart"/>
+      <w:r>
+        <w:rPr>
+          <w:color w:val="auto"/>
+          <w:sz w:val="24"/>
+          <w:szCs w:val="24"/>
+        </w:rPr>
+        <w:t>End</w:t>
+      </w:r>
+      <w:proofErr w:type="spellEnd"/>
+      <w:r>
+        <w:rPr>
+          <w:color w:val="auto"/>
+          <w:sz w:val="24"/>
+          <w:szCs w:val="24"/>
+        </w:rPr>
+        <w:t xml:space="preserve"> HTML/CSS/JS: VSCODE</w:t>
+      </w:r>
+    </w:p>
+    <w:p>
+      <w:pPr>
+        <w:rPr>
+          <w:color w:val="auto"/>
+          <w:sz w:val="24"/>
+          <w:szCs w:val="24"/>
+        </w:rPr>
+      </w:pPr>
+      <w:r>
+        <w:rPr>
+          <w:color w:val="auto"/>
+          <w:sz w:val="24"/>
+          <w:szCs w:val="24"/>
+        </w:rPr>
+        <w:t xml:space="preserve">- </w:t>
+      </w:r>
+      <w:r>
+        <w:rPr>
+          <w:color w:val="auto"/>
+          <w:sz w:val="24"/>
+          <w:szCs w:val="24"/>
+        </w:rPr>
+        <w:t xml:space="preserve">Frameworks Back </w:t>
+      </w:r>
+      <w:proofErr w:type="spellStart"/>
+      <w:r>
+        <w:rPr>
+          <w:color w:val="auto"/>
+          <w:sz w:val="24"/>
+          <w:szCs w:val="24"/>
+        </w:rPr>
+        <w:t>End</w:t>
+      </w:r>
+      <w:proofErr w:type="spellEnd"/>
+      <w:r>
+        <w:rPr>
+          <w:color w:val="auto"/>
+          <w:sz w:val="24"/>
+          <w:szCs w:val="24"/>
+        </w:rPr>
+        <w:t xml:space="preserve"> Java: Spring Boot; </w:t>
+      </w:r>
+      <w:proofErr w:type="spellStart"/>
+      <w:r>
+        <w:rPr>
+          <w:color w:val="auto"/>
+          <w:sz w:val="24"/>
+          <w:szCs w:val="24"/>
+        </w:rPr>
+        <w:t>Template</w:t>
+      </w:r>
+      <w:proofErr w:type="spellEnd"/>
+      <w:r>
+        <w:rPr>
+          <w:color w:val="auto"/>
+          <w:sz w:val="24"/>
+          <w:szCs w:val="24"/>
+        </w:rPr>
+        <w:t xml:space="preserve"> </w:t>
+      </w:r>
+      <w:proofErr w:type="spellStart"/>
+      <w:r>
+        <w:rPr>
+          <w:color w:val="auto"/>
+          <w:sz w:val="24"/>
+          <w:szCs w:val="24"/>
+        </w:rPr>
+        <w:t>Enginee</w:t>
+      </w:r>
+      <w:proofErr w:type="spellEnd"/>
+      <w:r>
+        <w:rPr>
+          <w:color w:val="auto"/>
+          <w:sz w:val="24"/>
+          <w:szCs w:val="24"/>
+        </w:rPr>
+        <w:t xml:space="preserve"> Thymeleaf; </w:t>
+      </w:r>
+      <w:proofErr w:type="spellStart"/>
+      <w:r>
+        <w:rPr>
+          <w:color w:val="auto"/>
+          <w:sz w:val="24"/>
+          <w:szCs w:val="24"/>
+        </w:rPr>
+        <w:t>Maven</w:t>
+      </w:r>
+      <w:proofErr w:type="spellEnd"/>
+      <w:r>
+        <w:rPr>
+          <w:color w:val="auto"/>
+          <w:sz w:val="24"/>
+          <w:szCs w:val="24"/>
+        </w:rPr>
+        <w:t xml:space="preserve"> </w:t>
+      </w:r>
+      <w:proofErr w:type="spellStart"/>
+      <w:r>
+        <w:rPr>
+          <w:color w:val="auto"/>
+          <w:sz w:val="24"/>
+          <w:szCs w:val="24"/>
+        </w:rPr>
+        <w:t>Dependencies</w:t>
+      </w:r>
+      <w:proofErr w:type="spellEnd"/>
+    </w:p>
+    <w:p>
+      <w:pPr>
+        <w:rPr>
+          <w:color w:val="auto"/>
+          <w:sz w:val="24"/>
+          <w:szCs w:val="24"/>
+        </w:rPr>
+      </w:pPr>
+      <w:r>
+        <w:rPr>
+          <w:color w:val="auto"/>
+          <w:sz w:val="24"/>
+          <w:szCs w:val="24"/>
+        </w:rPr>
+        <w:t xml:space="preserve">- </w:t>
+      </w:r>
+      <w:r>
+        <w:rPr>
+          <w:color w:val="auto"/>
+          <w:sz w:val="24"/>
+          <w:szCs w:val="24"/>
+        </w:rPr>
+        <w:t xml:space="preserve">Frameworks Front </w:t>
+      </w:r>
+      <w:proofErr w:type="spellStart"/>
+      <w:r>
+        <w:rPr>
+          <w:color w:val="auto"/>
+          <w:sz w:val="24"/>
+          <w:szCs w:val="24"/>
+        </w:rPr>
+        <w:t>End</w:t>
+      </w:r>
+      <w:proofErr w:type="spellEnd"/>
+      <w:r>
+        <w:rPr>
+          <w:color w:val="auto"/>
+          <w:sz w:val="24"/>
+          <w:szCs w:val="24"/>
+        </w:rPr>
+        <w:t xml:space="preserve"> HTML/CSS/JS: BootStrap </w:t>
+      </w:r>
+    </w:p>
+    <w:p>
+      <w:pPr>
+        <w:pStyle w:val="PargrafodaLista"/>
+        <w:numPr>
+          <w:ilvl w:val="0"/>
+          <w:numId w:val="20"/>
+        </w:numPr>
+        <w:rPr>
+          <w:color w:val="auto"/>
+          <w:sz w:val="24"/>
+          <w:szCs w:val="24"/>
+        </w:rPr>
+      </w:pPr>
+      <w:r>
+        <w:rPr>
+          <w:color w:val="auto"/>
+          <w:sz w:val="24"/>
+          <w:szCs w:val="24"/>
+        </w:rPr>
+        <w:t>Para implantação do sistema de software e do sistema de banco de dados:</w:t>
+      </w:r>
+    </w:p>
+    <w:p>
+      <w:pPr>
+        <w:rPr>
+          <w:color w:val="auto"/>
+          <w:sz w:val="24"/>
+          <w:szCs w:val="24"/>
+        </w:rPr>
+      </w:pPr>
+      <w:r>
+        <w:rPr>
+          <w:color w:val="auto"/>
+          <w:sz w:val="24"/>
+          <w:szCs w:val="24"/>
+        </w:rPr>
+        <w:t xml:space="preserve"> </w:t>
+      </w:r>
+      <w:r>
+        <w:rPr>
+          <w:color w:val="auto"/>
+          <w:sz w:val="24"/>
+          <w:szCs w:val="24"/>
+        </w:rPr>
+        <w:t>-</w:t>
+      </w:r>
+      <w:hyperlink r:id="rId11" w:history="1">
         <w:r>
           <w:rPr>
-            <w:b w:val="0"/>
-            <w:iCs/>
             <w:color w:val="auto"/>
+            <w:sz w:val="24"/>
+            <w:szCs w:val="24"/>
           </w:rPr>
-          <w:t>Modeler</w:t>
+          <w:t>Docker</w:t>
         </w:r>
-        <w:proofErr w:type="spellEnd"/>
+      </w:hyperlink>
+      <w:r>
+        <w:rPr>
+          <w:color w:val="auto"/>
+          <w:sz w:val="24"/>
+          <w:szCs w:val="24"/>
+        </w:rPr>
+        <w:t> </w:t>
+      </w:r>
+    </w:p>
+    <w:p>
+      <w:pPr>
+        <w:rPr>
+          <w:color w:val="auto"/>
+          <w:sz w:val="24"/>
+          <w:szCs w:val="24"/>
+        </w:rPr>
+      </w:pPr>
+      <w:r>
+        <w:rPr>
+          <w:color w:val="auto"/>
+          <w:sz w:val="24"/>
+          <w:szCs w:val="24"/>
+        </w:rPr>
+        <w:t>-</w:t>
+      </w:r>
+      <w:hyperlink r:id="rId12" w:history="1">
+        <w:r>
+          <w:rPr>
+            <w:color w:val="auto"/>
+            <w:sz w:val="24"/>
+            <w:szCs w:val="24"/>
+          </w:rPr>
+          <w:t>Hiroku</w:t>
+        </w:r>
       </w:hyperlink>
     </w:p>
     <w:p>
@@ -1317,91 +1969,31 @@
           <w:numId w:val="0"/>
         </w:numPr>
         <w:spacing w:line="360" w:lineRule="auto"/>
-        <w:ind w:left="360" w:firstLine="360"/>
-        <w:jc w:val="both"/>
-        <w:rPr>
-          <w:b w:val="0"/>
-          <w:iCs/>
-          <w:color w:val="auto"/>
-        </w:rPr>
-      </w:pPr>
-      <w:r>
-        <w:rPr>
-          <w:b w:val="0"/>
-          <w:iCs/>
-          <w:color w:val="auto"/>
-        </w:rPr>
-        <w:t>Para modelagem do sistema de banco de dados:</w:t>
-      </w:r>
-    </w:p>
-    <w:p>
-      <w:pPr>
-        <w:pStyle w:val="Ttulo2"/>
-        <w:numPr>
-          <w:ilvl w:val="0"/>
-          <w:numId w:val="10"/>
-        </w:numPr>
-        <w:spacing w:line="360" w:lineRule="auto"/>
-        <w:jc w:val="both"/>
-        <w:rPr>
-          <w:b w:val="0"/>
-          <w:iCs/>
-          <w:color w:val="auto"/>
-        </w:rPr>
-      </w:pPr>
-      <w:hyperlink r:id="rId10" w:history="1">
-        <w:r>
-          <w:rPr>
-            <w:b w:val="0"/>
-            <w:iCs/>
-            <w:color w:val="auto"/>
-          </w:rPr>
-          <w:t>Dia</w:t>
-        </w:r>
-      </w:hyperlink>
-      <w:r>
-        <w:rPr>
-          <w:b w:val="0"/>
-          <w:iCs/>
-          <w:color w:val="auto"/>
-        </w:rPr>
-        <w:t xml:space="preserve"> (ou o próprio </w:t>
-      </w:r>
-      <w:proofErr w:type="spellStart"/>
-      <w:r>
-        <w:rPr>
-          <w:b w:val="0"/>
-          <w:iCs/>
-          <w:color w:val="auto"/>
-        </w:rPr>
-        <w:t>Ideas</w:t>
-      </w:r>
-      <w:proofErr w:type="spellEnd"/>
-      <w:r>
-        <w:rPr>
-          <w:b w:val="0"/>
-          <w:iCs/>
-          <w:color w:val="auto"/>
-        </w:rPr>
-        <w:t xml:space="preserve"> </w:t>
-      </w:r>
-      <w:proofErr w:type="spellStart"/>
-      <w:r>
-        <w:rPr>
-          <w:b w:val="0"/>
-          <w:iCs/>
-          <w:color w:val="auto"/>
-        </w:rPr>
-        <w:t>Modeler</w:t>
-      </w:r>
-      <w:proofErr w:type="spellEnd"/>
-      <w:r>
-        <w:rPr>
-          <w:b w:val="0"/>
-          <w:iCs/>
-          <w:color w:val="auto"/>
-        </w:rPr>
-        <w:t>)</w:t>
+        <w:ind w:left="1277"/>
+      </w:pPr>
+      <w:r>
+        <w:t>9.</w:t>
+      </w:r>
+      <w:r>
+        <w:t>Dependências</w:t>
+      </w:r>
+    </w:p>
+    <w:p>
+      <w:pPr>
+        <w:ind w:firstLine="720"/>
+        <w:rPr>
+          <w:color w:val="auto"/>
+          <w:sz w:val="24"/>
+          <w:szCs w:val="24"/>
+        </w:rPr>
+      </w:pPr>
+      <w:r>
+        <w:rPr>
+          <w:color w:val="auto"/>
+          <w:sz w:val="24"/>
+          <w:szCs w:val="24"/>
+        </w:rPr>
+        <w:t>Não se aplica</w:t>
       </w:r>
     </w:p>
     <w:p>
@@ -1412,56 +2004,205 @@
           <w:numId w:val="0"/>
         </w:numPr>
         <w:spacing w:line="360" w:lineRule="auto"/>
-        <w:ind w:left="360" w:firstLine="360"/>
+        <w:ind w:left="1277"/>
+      </w:pPr>
+      <w:r>
+        <w:t>10.</w:t>
+      </w:r>
+      <w:r>
+        <w:t xml:space="preserve">Não </w:t>
+      </w:r>
+      <w:r>
+        <w:t>escopo</w:t>
+      </w:r>
+      <w:r>
+        <w:t xml:space="preserve"> </w:t>
+      </w:r>
+    </w:p>
+    <w:p>
+      <w:pPr>
+        <w:ind w:firstLine="720"/>
         <w:jc w:val="both"/>
         <w:rPr>
-          <w:b w:val="0"/>
-          <w:iCs/>
-          <w:color w:val="auto"/>
-        </w:rPr>
-      </w:pPr>
-      <w:r>
-        <w:rPr>
-          <w:b w:val="0"/>
-          <w:iCs/>
-          <w:color w:val="auto"/>
-        </w:rPr>
-        <w:t>Para construção do sistema de banco de dados:</w:t>
-      </w:r>
-    </w:p>
-    <w:p>
-      <w:pPr>
-        <w:pStyle w:val="Ttulo2"/>
+          <w:color w:val="auto"/>
+          <w:sz w:val="24"/>
+          <w:szCs w:val="24"/>
+        </w:rPr>
+      </w:pPr>
+      <w:r>
+        <w:rPr>
+          <w:color w:val="auto"/>
+          <w:sz w:val="24"/>
+          <w:szCs w:val="24"/>
+        </w:rPr>
+        <w:t xml:space="preserve">O </w:t>
+      </w:r>
+      <w:r>
+        <w:rPr>
+          <w:color w:val="auto"/>
+          <w:sz w:val="24"/>
+          <w:szCs w:val="24"/>
+        </w:rPr>
+        <w:t xml:space="preserve">projeto </w:t>
+      </w:r>
+      <w:r>
+        <w:rPr>
+          <w:color w:val="auto"/>
+          <w:sz w:val="24"/>
+          <w:szCs w:val="24"/>
+        </w:rPr>
+        <w:t>não contempla:</w:t>
+      </w:r>
+    </w:p>
+    <w:p>
+      <w:pPr>
+        <w:ind w:firstLine="720"/>
+        <w:jc w:val="both"/>
+        <w:rPr>
+          <w:color w:val="auto"/>
+          <w:sz w:val="24"/>
+          <w:szCs w:val="24"/>
+        </w:rPr>
+      </w:pPr>
+      <w:r>
+        <w:rPr>
+          <w:color w:val="auto"/>
+          <w:sz w:val="24"/>
+          <w:szCs w:val="24"/>
+        </w:rPr>
+        <w:t>Produto:</w:t>
+      </w:r>
+    </w:p>
+    <w:p>
+      <w:pPr>
+        <w:pStyle w:val="PargrafodaLista"/>
         <w:numPr>
           <w:ilvl w:val="0"/>
-          <w:numId w:val="10"/>
+          <w:numId w:val="15"/>
         </w:numPr>
-        <w:spacing w:line="360" w:lineRule="auto"/>
         <w:jc w:val="both"/>
         <w:rPr>
-          <w:b w:val="0"/>
-          <w:iCs/>
-          <w:color w:val="auto"/>
-        </w:rPr>
-      </w:pPr>
-      <w:r>
-        <w:rPr>
-          <w:b w:val="0"/>
-          <w:iCs/>
-          <w:color w:val="auto"/>
-        </w:rPr>
-        <w:t> </w:t>
-      </w:r>
-      <w:hyperlink r:id="rId11" w:history="1">
-        <w:r>
-          <w:rPr>
-            <w:b w:val="0"/>
-            <w:iCs/>
-            <w:color w:val="auto"/>
-          </w:rPr>
-          <w:t>PostgreSQL</w:t>
-        </w:r>
-      </w:hyperlink>
+          <w:color w:val="auto"/>
+          <w:sz w:val="24"/>
+          <w:szCs w:val="24"/>
+        </w:rPr>
+      </w:pPr>
+      <w:r>
+        <w:rPr>
+          <w:color w:val="auto"/>
+          <w:sz w:val="24"/>
+          <w:szCs w:val="24"/>
+        </w:rPr>
+        <w:t>Não há</w:t>
+      </w:r>
+    </w:p>
+    <w:p>
+      <w:pPr>
+        <w:ind w:firstLine="720"/>
+        <w:jc w:val="both"/>
+        <w:rPr>
+          <w:color w:val="auto"/>
+          <w:sz w:val="24"/>
+          <w:szCs w:val="24"/>
+        </w:rPr>
+      </w:pPr>
+      <w:r>
+        <w:rPr>
+          <w:color w:val="auto"/>
+          <w:sz w:val="24"/>
+          <w:szCs w:val="24"/>
+        </w:rPr>
+        <w:t>Custos:</w:t>
+      </w:r>
+    </w:p>
+    <w:p>
+      <w:pPr>
+        <w:pStyle w:val="PargrafodaLista"/>
+        <w:numPr>
+          <w:ilvl w:val="0"/>
+          <w:numId w:val="14"/>
+        </w:numPr>
+        <w:jc w:val="both"/>
+        <w:rPr>
+          <w:color w:val="auto"/>
+          <w:sz w:val="24"/>
+          <w:szCs w:val="24"/>
+        </w:rPr>
+      </w:pPr>
+      <w:r>
+        <w:rPr>
+          <w:color w:val="auto"/>
+          <w:sz w:val="24"/>
+          <w:szCs w:val="24"/>
+        </w:rPr>
+        <w:lastRenderedPageBreak/>
+        <w:t>Da hospedagem;</w:t>
+      </w:r>
+    </w:p>
+    <w:p>
+      <w:pPr>
+        <w:pStyle w:val="PargrafodaLista"/>
+        <w:numPr>
+          <w:ilvl w:val="0"/>
+          <w:numId w:val="14"/>
+        </w:numPr>
+        <w:jc w:val="both"/>
+        <w:rPr>
+          <w:color w:val="auto"/>
+          <w:sz w:val="24"/>
+          <w:szCs w:val="24"/>
+        </w:rPr>
+      </w:pPr>
+      <w:r>
+        <w:rPr>
+          <w:color w:val="auto"/>
+          <w:sz w:val="24"/>
+          <w:szCs w:val="24"/>
+        </w:rPr>
+        <w:t>Treinamento dos Usuários</w:t>
+      </w:r>
+    </w:p>
+    <w:p>
+      <w:pPr>
+        <w:ind w:firstLine="720"/>
+        <w:jc w:val="both"/>
+        <w:rPr>
+          <w:color w:val="auto"/>
+          <w:sz w:val="24"/>
+          <w:szCs w:val="24"/>
+        </w:rPr>
+      </w:pPr>
+      <w:r>
+        <w:rPr>
+          <w:color w:val="auto"/>
+          <w:sz w:val="24"/>
+          <w:szCs w:val="24"/>
+        </w:rPr>
+        <w:t>Prazo:</w:t>
+      </w:r>
+    </w:p>
+    <w:p>
+      <w:pPr>
+        <w:pStyle w:val="PargrafodaLista"/>
+        <w:numPr>
+          <w:ilvl w:val="0"/>
+          <w:numId w:val="17"/>
+        </w:numPr>
+        <w:jc w:val="both"/>
+        <w:rPr>
+          <w:color w:val="auto"/>
+          <w:sz w:val="24"/>
+          <w:szCs w:val="24"/>
+        </w:rPr>
+      </w:pPr>
+      <w:r>
+        <w:rPr>
+          <w:color w:val="auto"/>
+          <w:sz w:val="24"/>
+          <w:szCs w:val="24"/>
+        </w:rPr>
+        <w:t>Não há</w:t>
+      </w:r>
     </w:p>
     <w:p>
       <w:pPr>
@@ -1471,684 +2212,11 @@
           <w:numId w:val="0"/>
         </w:numPr>
         <w:spacing w:line="360" w:lineRule="auto"/>
-        <w:ind w:left="360" w:firstLine="360"/>
-        <w:jc w:val="both"/>
-        <w:rPr>
-          <w:b w:val="0"/>
-          <w:iCs/>
-          <w:color w:val="auto"/>
-        </w:rPr>
-      </w:pPr>
-      <w:r>
-        <w:rPr>
-          <w:b w:val="0"/>
-          <w:iCs/>
-          <w:color w:val="auto"/>
-        </w:rPr>
-        <w:t>Para construção do sistema de software:</w:t>
-      </w:r>
-    </w:p>
-    <w:p>
-      <w:pPr>
-        <w:pStyle w:val="Ttulo2"/>
-        <w:numPr>
-          <w:ilvl w:val="0"/>
-          <w:numId w:val="10"/>
-        </w:numPr>
-        <w:spacing w:line="360" w:lineRule="auto"/>
-        <w:jc w:val="both"/>
-        <w:rPr>
-          <w:b w:val="0"/>
-          <w:iCs/>
-          <w:color w:val="auto"/>
-        </w:rPr>
-      </w:pPr>
-      <w:r>
-        <w:rPr>
-          <w:b w:val="0"/>
-          <w:iCs/>
-          <w:color w:val="auto"/>
-        </w:rPr>
-        <w:t xml:space="preserve">IDE Back </w:t>
-      </w:r>
-      <w:proofErr w:type="spellStart"/>
-      <w:r>
-        <w:rPr>
-          <w:b w:val="0"/>
-          <w:iCs/>
-          <w:color w:val="auto"/>
-        </w:rPr>
-        <w:t>End</w:t>
-      </w:r>
-      <w:proofErr w:type="spellEnd"/>
-      <w:r>
-        <w:rPr>
-          <w:b w:val="0"/>
-          <w:iCs/>
-          <w:color w:val="auto"/>
-        </w:rPr>
-        <w:t xml:space="preserve"> Java: Eclipse; </w:t>
-      </w:r>
-      <w:proofErr w:type="spellStart"/>
-      <w:r>
-        <w:rPr>
-          <w:b w:val="0"/>
-          <w:iCs/>
-          <w:color w:val="auto"/>
-        </w:rPr>
-        <w:t>SpringTools</w:t>
-      </w:r>
-      <w:proofErr w:type="spellEnd"/>
-      <w:r>
-        <w:rPr>
-          <w:b w:val="0"/>
-          <w:iCs/>
-          <w:color w:val="auto"/>
-        </w:rPr>
-        <w:t xml:space="preserve"> ou </w:t>
-      </w:r>
-      <w:proofErr w:type="spellStart"/>
-      <w:r>
-        <w:rPr>
-          <w:b w:val="0"/>
-          <w:iCs/>
-          <w:color w:val="auto"/>
-        </w:rPr>
-        <w:t>IntelliJ</w:t>
-      </w:r>
-      <w:proofErr w:type="spellEnd"/>
-    </w:p>
-    <w:p>
-      <w:pPr>
-        <w:pStyle w:val="Ttulo2"/>
-        <w:numPr>
-          <w:ilvl w:val="0"/>
-          <w:numId w:val="10"/>
-        </w:numPr>
-        <w:spacing w:line="360" w:lineRule="auto"/>
-        <w:jc w:val="both"/>
-        <w:rPr>
-          <w:b w:val="0"/>
-          <w:iCs/>
-          <w:color w:val="auto"/>
-        </w:rPr>
-      </w:pPr>
-      <w:r>
-        <w:rPr>
-          <w:b w:val="0"/>
-          <w:iCs/>
-          <w:color w:val="auto"/>
-        </w:rPr>
-        <w:t xml:space="preserve">IDE Front </w:t>
-      </w:r>
-      <w:proofErr w:type="spellStart"/>
-      <w:r>
-        <w:rPr>
-          <w:b w:val="0"/>
-          <w:iCs/>
-          <w:color w:val="auto"/>
-        </w:rPr>
-        <w:t>End</w:t>
-      </w:r>
-      <w:proofErr w:type="spellEnd"/>
-      <w:r>
-        <w:rPr>
-          <w:b w:val="0"/>
-          <w:iCs/>
-          <w:color w:val="auto"/>
-        </w:rPr>
-        <w:t xml:space="preserve"> HTML/CSS/JS: VSCODE</w:t>
-      </w:r>
-    </w:p>
-    <w:p>
-      <w:pPr>
-        <w:pStyle w:val="Ttulo2"/>
-        <w:numPr>
-          <w:ilvl w:val="0"/>
-          <w:numId w:val="10"/>
-        </w:numPr>
-        <w:spacing w:line="360" w:lineRule="auto"/>
-        <w:jc w:val="both"/>
-        <w:rPr>
-          <w:b w:val="0"/>
-          <w:iCs/>
-          <w:color w:val="auto"/>
-        </w:rPr>
-      </w:pPr>
-      <w:r>
-        <w:rPr>
-          <w:b w:val="0"/>
-          <w:iCs/>
-          <w:color w:val="auto"/>
-        </w:rPr>
-        <w:t xml:space="preserve">Frameworks Back </w:t>
-      </w:r>
-      <w:proofErr w:type="spellStart"/>
-      <w:r>
-        <w:rPr>
-          <w:b w:val="0"/>
-          <w:iCs/>
-          <w:color w:val="auto"/>
-        </w:rPr>
-        <w:t>End</w:t>
-      </w:r>
-      <w:proofErr w:type="spellEnd"/>
-      <w:r>
-        <w:rPr>
-          <w:b w:val="0"/>
-          <w:iCs/>
-          <w:color w:val="auto"/>
-        </w:rPr>
-        <w:t xml:space="preserve"> Java: Spring Boot; </w:t>
-      </w:r>
-      <w:proofErr w:type="spellStart"/>
-      <w:r>
-        <w:rPr>
-          <w:b w:val="0"/>
-          <w:iCs/>
-          <w:color w:val="auto"/>
-        </w:rPr>
-        <w:t>Template</w:t>
-      </w:r>
-      <w:proofErr w:type="spellEnd"/>
-      <w:r>
-        <w:rPr>
-          <w:b w:val="0"/>
-          <w:iCs/>
-          <w:color w:val="auto"/>
-        </w:rPr>
-        <w:t xml:space="preserve"> </w:t>
-      </w:r>
-      <w:proofErr w:type="spellStart"/>
-      <w:r>
-        <w:rPr>
-          <w:b w:val="0"/>
-          <w:iCs/>
-          <w:color w:val="auto"/>
-        </w:rPr>
-        <w:t>Enginee</w:t>
-      </w:r>
-      <w:proofErr w:type="spellEnd"/>
-      <w:r>
-        <w:rPr>
-          <w:b w:val="0"/>
-          <w:iCs/>
-          <w:color w:val="auto"/>
-        </w:rPr>
-        <w:t xml:space="preserve"> </w:t>
-      </w:r>
-      <w:proofErr w:type="spellStart"/>
-      <w:r>
-        <w:rPr>
-          <w:b w:val="0"/>
-          <w:iCs/>
-          <w:color w:val="auto"/>
-        </w:rPr>
-        <w:t>Thymeleaf</w:t>
-      </w:r>
-      <w:proofErr w:type="spellEnd"/>
-      <w:r>
-        <w:rPr>
-          <w:b w:val="0"/>
-          <w:iCs/>
-          <w:color w:val="auto"/>
-        </w:rPr>
-        <w:t xml:space="preserve">; </w:t>
-      </w:r>
-      <w:proofErr w:type="spellStart"/>
-      <w:r>
-        <w:rPr>
-          <w:b w:val="0"/>
-          <w:iCs/>
-          <w:color w:val="auto"/>
-        </w:rPr>
-        <w:t>Maven</w:t>
-      </w:r>
-      <w:proofErr w:type="spellEnd"/>
-      <w:r>
-        <w:rPr>
-          <w:b w:val="0"/>
-          <w:iCs/>
-          <w:color w:val="auto"/>
-        </w:rPr>
-        <w:t xml:space="preserve"> </w:t>
-      </w:r>
-      <w:proofErr w:type="spellStart"/>
-      <w:r>
-        <w:rPr>
-          <w:b w:val="0"/>
-          <w:iCs/>
-          <w:color w:val="auto"/>
-        </w:rPr>
-        <w:t>Dependencies</w:t>
-      </w:r>
-      <w:proofErr w:type="spellEnd"/>
-    </w:p>
-    <w:p>
-      <w:pPr>
-        <w:pStyle w:val="Ttulo2"/>
-        <w:numPr>
-          <w:ilvl w:val="0"/>
-          <w:numId w:val="10"/>
-        </w:numPr>
-        <w:spacing w:line="360" w:lineRule="auto"/>
-        <w:jc w:val="both"/>
-        <w:rPr>
-          <w:b w:val="0"/>
-          <w:iCs/>
-          <w:color w:val="auto"/>
-        </w:rPr>
-      </w:pPr>
-      <w:r>
-        <w:rPr>
-          <w:b w:val="0"/>
-          <w:iCs/>
-          <w:color w:val="auto"/>
-        </w:rPr>
-        <w:t xml:space="preserve">Frameworks Front </w:t>
-      </w:r>
-      <w:proofErr w:type="spellStart"/>
-      <w:r>
-        <w:rPr>
-          <w:b w:val="0"/>
-          <w:iCs/>
-          <w:color w:val="auto"/>
-        </w:rPr>
-        <w:t>End</w:t>
-      </w:r>
-      <w:proofErr w:type="spellEnd"/>
-      <w:r>
-        <w:rPr>
-          <w:b w:val="0"/>
-          <w:iCs/>
-          <w:color w:val="auto"/>
-        </w:rPr>
-        <w:t xml:space="preserve"> HTML/CSS/</w:t>
-      </w:r>
-      <w:proofErr w:type="gramStart"/>
-      <w:r>
-        <w:rPr>
-          <w:b w:val="0"/>
-          <w:iCs/>
-          <w:color w:val="auto"/>
-        </w:rPr>
-        <w:t>JS :</w:t>
-      </w:r>
-      <w:proofErr w:type="gramEnd"/>
-      <w:r>
-        <w:rPr>
-          <w:b w:val="0"/>
-          <w:iCs/>
-          <w:color w:val="auto"/>
-        </w:rPr>
-        <w:t xml:space="preserve"> </w:t>
-      </w:r>
-      <w:proofErr w:type="spellStart"/>
-      <w:r>
-        <w:rPr>
-          <w:b w:val="0"/>
-          <w:iCs/>
-          <w:color w:val="auto"/>
-        </w:rPr>
-        <w:t>BootStrap</w:t>
-      </w:r>
-      <w:proofErr w:type="spellEnd"/>
-      <w:r>
-        <w:rPr>
-          <w:b w:val="0"/>
-          <w:iCs/>
-          <w:color w:val="auto"/>
-        </w:rPr>
-        <w:t> </w:t>
-      </w:r>
-    </w:p>
-    <w:p>
-      <w:pPr>
-        <w:pStyle w:val="Ttulo2"/>
-        <w:numPr>
-          <w:ilvl w:val="0"/>
-          <w:numId w:val="0"/>
-        </w:numPr>
-        <w:spacing w:line="360" w:lineRule="auto"/>
-        <w:ind w:left="360" w:firstLine="360"/>
-        <w:jc w:val="both"/>
-        <w:rPr>
-          <w:b w:val="0"/>
-          <w:iCs/>
-          <w:color w:val="auto"/>
-        </w:rPr>
-      </w:pPr>
-      <w:r>
-        <w:rPr>
-          <w:b w:val="0"/>
-          <w:iCs/>
-          <w:color w:val="auto"/>
-        </w:rPr>
-        <w:t>Para implantação (</w:t>
-      </w:r>
-      <w:proofErr w:type="spellStart"/>
-      <w:r>
-        <w:rPr>
-          <w:b w:val="0"/>
-          <w:iCs/>
-          <w:color w:val="auto"/>
-        </w:rPr>
-        <w:t>deploy</w:t>
-      </w:r>
-      <w:proofErr w:type="spellEnd"/>
-      <w:r>
-        <w:rPr>
-          <w:b w:val="0"/>
-          <w:iCs/>
-          <w:color w:val="auto"/>
-        </w:rPr>
-        <w:t>) do sistema de software e do sistema de banco de dados:</w:t>
-      </w:r>
-    </w:p>
-    <w:p>
-      <w:pPr>
-        <w:pStyle w:val="Ttulo2"/>
-        <w:numPr>
-          <w:ilvl w:val="0"/>
-          <w:numId w:val="11"/>
-        </w:numPr>
-        <w:spacing w:line="360" w:lineRule="auto"/>
-        <w:jc w:val="both"/>
-        <w:rPr>
-          <w:b w:val="0"/>
-          <w:iCs/>
-          <w:color w:val="auto"/>
-        </w:rPr>
-      </w:pPr>
-      <w:hyperlink r:id="rId12" w:history="1">
-        <w:r>
-          <w:rPr>
-            <w:b w:val="0"/>
-            <w:iCs/>
-            <w:color w:val="auto"/>
-          </w:rPr>
-          <w:t>Docker</w:t>
-        </w:r>
-      </w:hyperlink>
-      <w:r>
-        <w:rPr>
-          <w:b w:val="0"/>
-          <w:iCs/>
-          <w:color w:val="auto"/>
-        </w:rPr>
-        <w:t> </w:t>
-      </w:r>
-    </w:p>
-    <w:p>
-      <w:pPr>
-        <w:pStyle w:val="Ttulo2"/>
-        <w:numPr>
-          <w:ilvl w:val="0"/>
-          <w:numId w:val="11"/>
-        </w:numPr>
-        <w:spacing w:line="360" w:lineRule="auto"/>
-        <w:jc w:val="both"/>
-        <w:rPr>
-          <w:b w:val="0"/>
-          <w:iCs/>
-          <w:color w:val="auto"/>
-        </w:rPr>
-      </w:pPr>
-      <w:r>
-        <w:rPr>
-          <w:b w:val="0"/>
-          <w:iCs/>
-          <w:color w:val="auto"/>
-        </w:rPr>
-        <w:t> </w:t>
-      </w:r>
-      <w:hyperlink r:id="rId13" w:history="1">
-        <w:proofErr w:type="spellStart"/>
-        <w:r>
-          <w:rPr>
-            <w:b w:val="0"/>
-            <w:iCs/>
-            <w:color w:val="auto"/>
-          </w:rPr>
-          <w:t>Hiroku</w:t>
-        </w:r>
-        <w:proofErr w:type="spellEnd"/>
-      </w:hyperlink>
-    </w:p>
-    <w:p>
-      <w:pPr>
-        <w:pStyle w:val="Ttulo2"/>
-        <w:spacing w:line="360" w:lineRule="auto"/>
-      </w:pPr>
-      <w:r>
-        <w:t>Dependências</w:t>
-      </w:r>
-    </w:p>
-    <w:p/>
-    <w:p>
-      <w:pPr>
-        <w:pStyle w:val="Ttulo2"/>
-        <w:spacing w:line="360" w:lineRule="auto"/>
-      </w:pPr>
-      <w:r>
-        <w:lastRenderedPageBreak/>
-        <w:t xml:space="preserve">Não </w:t>
-      </w:r>
-      <w:r>
-        <w:t>escopo</w:t>
-      </w:r>
-      <w:r>
-        <w:t xml:space="preserve"> </w:t>
-      </w:r>
-    </w:p>
-    <w:p>
-      <w:pPr>
-        <w:pStyle w:val="Ttulo2"/>
-        <w:numPr>
-          <w:ilvl w:val="0"/>
-          <w:numId w:val="0"/>
-        </w:numPr>
-        <w:spacing w:line="360" w:lineRule="auto"/>
-        <w:ind w:firstLine="720"/>
-        <w:jc w:val="both"/>
-      </w:pPr>
-      <w:r>
-        <w:t>9.1Produto</w:t>
-      </w:r>
-      <w:r>
-        <w:t xml:space="preserve"> </w:t>
-      </w:r>
-    </w:p>
-    <w:p>
-      <w:pPr>
-        <w:ind w:left="720"/>
-        <w:rPr>
-          <w:sz w:val="24"/>
-          <w:szCs w:val="24"/>
-        </w:rPr>
-      </w:pPr>
-    </w:p>
-    <w:p>
-      <w:pPr>
-        <w:ind w:firstLine="720"/>
-        <w:jc w:val="both"/>
-        <w:rPr>
-          <w:color w:val="auto"/>
-          <w:sz w:val="24"/>
-          <w:szCs w:val="24"/>
-        </w:rPr>
-      </w:pPr>
-      <w:r>
-        <w:rPr>
-          <w:color w:val="auto"/>
-          <w:sz w:val="24"/>
-          <w:szCs w:val="24"/>
-        </w:rPr>
-        <w:t>O sistema não contempla:</w:t>
-      </w:r>
-    </w:p>
-    <w:p>
-      <w:pPr>
-        <w:pStyle w:val="Ttulo2"/>
-        <w:numPr>
-          <w:ilvl w:val="0"/>
-          <w:numId w:val="12"/>
-        </w:numPr>
-        <w:spacing w:line="360" w:lineRule="auto"/>
-        <w:jc w:val="both"/>
-        <w:rPr>
-          <w:rFonts w:cs="Arial"/>
-          <w:b w:val="0"/>
-          <w:iCs/>
-          <w:color w:val="auto"/>
-          <w:szCs w:val="24"/>
-        </w:rPr>
-      </w:pPr>
-      <w:r>
-        <w:rPr>
-          <w:rFonts w:cs="Arial"/>
-          <w:b w:val="0"/>
-          <w:iCs/>
-          <w:color w:val="auto"/>
-          <w:szCs w:val="24"/>
-        </w:rPr>
-        <w:t>Adiciona</w:t>
-      </w:r>
-      <w:r>
-        <w:rPr>
-          <w:rFonts w:cs="Arial"/>
-          <w:b w:val="0"/>
-          <w:iCs/>
-          <w:color w:val="auto"/>
-          <w:szCs w:val="24"/>
-        </w:rPr>
-        <w:t>r</w:t>
-      </w:r>
-      <w:r>
-        <w:rPr>
-          <w:rFonts w:cs="Arial"/>
-          <w:b w:val="0"/>
-          <w:iCs/>
-          <w:color w:val="auto"/>
-          <w:szCs w:val="24"/>
-        </w:rPr>
-        <w:t xml:space="preserve"> novos </w:t>
-      </w:r>
-      <w:r>
-        <w:rPr>
-          <w:rFonts w:cs="Arial"/>
-          <w:b w:val="0"/>
-          <w:iCs/>
-          <w:color w:val="auto"/>
-          <w:szCs w:val="24"/>
-        </w:rPr>
-        <w:t>tipos</w:t>
-      </w:r>
-      <w:r>
-        <w:rPr>
-          <w:rFonts w:cs="Arial"/>
-          <w:b w:val="0"/>
-          <w:iCs/>
-          <w:color w:val="auto"/>
-          <w:szCs w:val="24"/>
-        </w:rPr>
-        <w:t xml:space="preserve"> de avaliação</w:t>
-      </w:r>
-      <w:r>
-        <w:rPr>
-          <w:rFonts w:cs="Arial"/>
-          <w:b w:val="0"/>
-          <w:iCs/>
-          <w:color w:val="auto"/>
-          <w:szCs w:val="24"/>
-        </w:rPr>
-        <w:t xml:space="preserve"> de desempenho</w:t>
-      </w:r>
-      <w:r>
-        <w:rPr>
-          <w:rFonts w:cs="Arial"/>
-          <w:b w:val="0"/>
-          <w:iCs/>
-          <w:color w:val="auto"/>
-          <w:szCs w:val="24"/>
-        </w:rPr>
-        <w:t xml:space="preserve"> </w:t>
-      </w:r>
-    </w:p>
-    <w:p>
-      <w:pPr>
-        <w:pStyle w:val="Ttulo2"/>
-        <w:numPr>
-          <w:ilvl w:val="0"/>
-          <w:numId w:val="12"/>
-        </w:numPr>
-        <w:spacing w:line="360" w:lineRule="auto"/>
-        <w:jc w:val="both"/>
-        <w:rPr>
-          <w:rFonts w:cs="Arial"/>
-          <w:b w:val="0"/>
-          <w:iCs/>
-          <w:color w:val="auto"/>
-          <w:szCs w:val="24"/>
-        </w:rPr>
-      </w:pPr>
-      <w:r>
-        <w:rPr>
-          <w:rFonts w:cs="Arial"/>
-          <w:b w:val="0"/>
-          <w:iCs/>
-          <w:color w:val="auto"/>
-          <w:szCs w:val="24"/>
-        </w:rPr>
-        <w:t>Integração com sistemas</w:t>
-      </w:r>
-      <w:r>
-        <w:rPr>
-          <w:rFonts w:cs="Arial"/>
-          <w:b w:val="0"/>
-          <w:iCs/>
-          <w:color w:val="auto"/>
-          <w:szCs w:val="24"/>
-        </w:rPr>
-        <w:t xml:space="preserve"> de avaliação</w:t>
-      </w:r>
-      <w:r>
-        <w:rPr>
-          <w:rFonts w:cs="Arial"/>
-          <w:b w:val="0"/>
-          <w:iCs/>
-          <w:color w:val="auto"/>
-          <w:szCs w:val="24"/>
-        </w:rPr>
-        <w:t xml:space="preserve"> pré</w:t>
-      </w:r>
-      <w:r>
-        <w:rPr>
-          <w:rFonts w:cs="Arial"/>
-          <w:b w:val="0"/>
-          <w:iCs/>
-          <w:color w:val="auto"/>
-          <w:szCs w:val="24"/>
-        </w:rPr>
-        <w:t>-</w:t>
-      </w:r>
-      <w:r>
-        <w:rPr>
-          <w:rFonts w:cs="Arial"/>
-          <w:b w:val="0"/>
-          <w:iCs/>
-          <w:color w:val="auto"/>
-          <w:szCs w:val="24"/>
-        </w:rPr>
-        <w:t xml:space="preserve">existentes </w:t>
-      </w:r>
-    </w:p>
-    <w:p/>
-    <w:p>
-      <w:pPr>
-        <w:pStyle w:val="Ttulo2"/>
-        <w:spacing w:line="360" w:lineRule="auto"/>
-      </w:pPr>
+        <w:ind w:left="1637" w:hanging="360"/>
+      </w:pPr>
+      <w:r>
+        <w:t>11.</w:t>
+      </w:r>
       <w:r>
         <w:t>Considerações Finais</w:t>
       </w:r>
@@ -2373,7 +2441,7 @@
       </w:pPr>
     </w:p>
     <w:sectPr>
-      <w:headerReference w:type="default" r:id="rId14"/>
+      <w:headerReference w:type="default" r:id="rId13"/>
       <w:pgSz w:w="11907" w:h="16839" w:code="9"/>
       <w:pgMar w:top="1440" w:right="1440" w:bottom="1440" w:left="1440" w:header="720" w:footer="864" w:gutter="0"/>
       <w:cols w:space="720"/>
@@ -2507,7 +2575,7 @@
                             <w:fldChar w:fldCharType="separate"/>
                           </w:r>
                           <w:r>
-                            <w:t>2</w:t>
+                            <w:t>3</w:t>
                           </w:r>
                           <w:r>
                             <w:fldChar w:fldCharType="end"/>
@@ -2556,7 +2624,7 @@
                       <w:fldChar w:fldCharType="separate"/>
                     </w:r>
                     <w:r>
-                      <w:t>2</w:t>
+                      <w:t>3</w:t>
                     </w:r>
                     <w:r>
                       <w:fldChar w:fldCharType="end"/>
@@ -2722,6 +2790,92 @@
     </w:lvl>
   </w:abstractNum>
   <w:abstractNum w:abstractNumId="2" w15:restartNumberingAfterBreak="0">
+    <w:nsid w:val="091922A1"/>
+    <w:multiLevelType w:val="hybridMultilevel"/>
+    <w:tmpl w:val="8BE42672"/>
+    <w:lvl w:ilvl="0" w:tplc="0416000F">
+      <w:start w:val="1"/>
+      <w:numFmt w:val="decimal"/>
+      <w:lvlText w:val="%1."/>
+      <w:lvlJc w:val="left"/>
+      <w:pPr>
+        <w:ind w:left="1440" w:hanging="360"/>
+      </w:pPr>
+    </w:lvl>
+    <w:lvl w:ilvl="1" w:tplc="04160019" w:tentative="1">
+      <w:start w:val="1"/>
+      <w:numFmt w:val="lowerLetter"/>
+      <w:lvlText w:val="%2."/>
+      <w:lvlJc w:val="left"/>
+      <w:pPr>
+        <w:ind w:left="2160" w:hanging="360"/>
+      </w:pPr>
+    </w:lvl>
+    <w:lvl w:ilvl="2" w:tplc="0416001B" w:tentative="1">
+      <w:start w:val="1"/>
+      <w:numFmt w:val="lowerRoman"/>
+      <w:lvlText w:val="%3."/>
+      <w:lvlJc w:val="right"/>
+      <w:pPr>
+        <w:ind w:left="2880" w:hanging="180"/>
+      </w:pPr>
+    </w:lvl>
+    <w:lvl w:ilvl="3" w:tplc="0416000F" w:tentative="1">
+      <w:start w:val="1"/>
+      <w:numFmt w:val="decimal"/>
+      <w:lvlText w:val="%4."/>
+      <w:lvlJc w:val="left"/>
+      <w:pPr>
+        <w:ind w:left="3600" w:hanging="360"/>
+      </w:pPr>
+    </w:lvl>
+    <w:lvl w:ilvl="4" w:tplc="04160019" w:tentative="1">
+      <w:start w:val="1"/>
+      <w:numFmt w:val="lowerLetter"/>
+      <w:lvlText w:val="%5."/>
+      <w:lvlJc w:val="left"/>
+      <w:pPr>
+        <w:ind w:left="4320" w:hanging="360"/>
+      </w:pPr>
+    </w:lvl>
+    <w:lvl w:ilvl="5" w:tplc="0416001B" w:tentative="1">
+      <w:start w:val="1"/>
+      <w:numFmt w:val="lowerRoman"/>
+      <w:lvlText w:val="%6."/>
+      <w:lvlJc w:val="right"/>
+      <w:pPr>
+        <w:ind w:left="5040" w:hanging="180"/>
+      </w:pPr>
+    </w:lvl>
+    <w:lvl w:ilvl="6" w:tplc="0416000F" w:tentative="1">
+      <w:start w:val="1"/>
+      <w:numFmt w:val="decimal"/>
+      <w:lvlText w:val="%7."/>
+      <w:lvlJc w:val="left"/>
+      <w:pPr>
+        <w:ind w:left="5760" w:hanging="360"/>
+      </w:pPr>
+    </w:lvl>
+    <w:lvl w:ilvl="7" w:tplc="04160019" w:tentative="1">
+      <w:start w:val="1"/>
+      <w:numFmt w:val="lowerLetter"/>
+      <w:lvlText w:val="%8."/>
+      <w:lvlJc w:val="left"/>
+      <w:pPr>
+        <w:ind w:left="6480" w:hanging="360"/>
+      </w:pPr>
+    </w:lvl>
+    <w:lvl w:ilvl="8" w:tplc="0416001B" w:tentative="1">
+      <w:start w:val="1"/>
+      <w:numFmt w:val="lowerRoman"/>
+      <w:lvlText w:val="%9."/>
+      <w:lvlJc w:val="right"/>
+      <w:pPr>
+        <w:ind w:left="7200" w:hanging="180"/>
+      </w:pPr>
+    </w:lvl>
+  </w:abstractNum>
+  <w:abstractNum w:abstractNumId="3" w15:restartNumberingAfterBreak="0">
     <w:nsid w:val="0EFA3C11"/>
     <w:multiLevelType w:val="hybridMultilevel"/>
     <w:tmpl w:val="3AC0300C"/>
@@ -2834,7 +2988,7 @@
       </w:rPr>
     </w:lvl>
   </w:abstractNum>
-  <w:abstractNum w:abstractNumId="3" w15:restartNumberingAfterBreak="0">
+  <w:abstractNum w:abstractNumId="4" w15:restartNumberingAfterBreak="0">
     <w:nsid w:val="1BAE2042"/>
     <w:multiLevelType w:val="hybridMultilevel"/>
     <w:tmpl w:val="D8E8B41C"/>
@@ -2947,7 +3101,93 @@
       </w:rPr>
     </w:lvl>
   </w:abstractNum>
-  <w:abstractNum w:abstractNumId="4" w15:restartNumberingAfterBreak="0">
+  <w:abstractNum w:abstractNumId="5" w15:restartNumberingAfterBreak="0">
+    <w:nsid w:val="1C117F81"/>
+    <w:multiLevelType w:val="multilevel"/>
+    <w:tmpl w:val="0416001F"/>
+    <w:lvl w:ilvl="0">
+      <w:start w:val="1"/>
+      <w:numFmt w:val="decimal"/>
+      <w:lvlText w:val="%1."/>
+      <w:lvlJc w:val="left"/>
+      <w:pPr>
+        <w:ind w:left="360" w:hanging="360"/>
+      </w:pPr>
+    </w:lvl>
+    <w:lvl w:ilvl="1">
+      <w:start w:val="1"/>
+      <w:numFmt w:val="decimal"/>
+      <w:lvlText w:val="%1.%2."/>
+      <w:lvlJc w:val="left"/>
+      <w:pPr>
+        <w:ind w:left="792" w:hanging="432"/>
+      </w:pPr>
+    </w:lvl>
+    <w:lvl w:ilvl="2">
+      <w:start w:val="1"/>
+      <w:numFmt w:val="decimal"/>
+      <w:lvlText w:val="%1.%2.%3."/>
+      <w:lvlJc w:val="left"/>
+      <w:pPr>
+        <w:ind w:left="1224" w:hanging="504"/>
+      </w:pPr>
+    </w:lvl>
+    <w:lvl w:ilvl="3">
+      <w:start w:val="1"/>
+      <w:numFmt w:val="decimal"/>
+      <w:lvlText w:val="%1.%2.%3.%4."/>
+      <w:lvlJc w:val="left"/>
+      <w:pPr>
+        <w:ind w:left="1728" w:hanging="648"/>
+      </w:pPr>
+    </w:lvl>
+    <w:lvl w:ilvl="4">
+      <w:start w:val="1"/>
+      <w:numFmt w:val="decimal"/>
+      <w:lvlText w:val="%1.%2.%3.%4.%5."/>
+      <w:lvlJc w:val="left"/>
+      <w:pPr>
+        <w:ind w:left="2232" w:hanging="792"/>
+      </w:pPr>
+    </w:lvl>
+    <w:lvl w:ilvl="5">
+      <w:start w:val="1"/>
+      <w:numFmt w:val="decimal"/>
+      <w:lvlText w:val="%1.%2.%3.%4.%5.%6."/>
+      <w:lvlJc w:val="left"/>
+      <w:pPr>
+        <w:ind w:left="2736" w:hanging="936"/>
+      </w:pPr>
+    </w:lvl>
+    <w:lvl w:ilvl="6">
+      <w:start w:val="1"/>
+      <w:numFmt w:val="decimal"/>
+      <w:lvlText w:val="%1.%2.%3.%4.%5.%6.%7."/>
+      <w:lvlJc w:val="left"/>
+      <w:pPr>
+        <w:ind w:left="3240" w:hanging="1080"/>
+      </w:pPr>
+    </w:lvl>
+    <w:lvl w:ilvl="7">
+      <w:start w:val="1"/>
+      <w:numFmt w:val="decimal"/>
+      <w:lvlText w:val="%1.%2.%3.%4.%5.%6.%7.%8."/>
+      <w:lvlJc w:val="left"/>
+      <w:pPr>
+        <w:ind w:left="3744" w:hanging="1224"/>
+      </w:pPr>
+    </w:lvl>
+    <w:lvl w:ilvl="8">
+      <w:start w:val="1"/>
+      <w:numFmt w:val="decimal"/>
+      <w:lvlText w:val="%1.%2.%3.%4.%5.%6.%7.%8.%9."/>
+      <w:lvlJc w:val="left"/>
+      <w:pPr>
+        <w:ind w:left="4320" w:hanging="1440"/>
+      </w:pPr>
+    </w:lvl>
+  </w:abstractNum>
+  <w:abstractNum w:abstractNumId="6" w15:restartNumberingAfterBreak="0">
     <w:nsid w:val="25C12170"/>
     <w:multiLevelType w:val="hybridMultilevel"/>
     <w:tmpl w:val="A92A4E66"/>
@@ -3060,7 +3300,233 @@
       </w:rPr>
     </w:lvl>
   </w:abstractNum>
-  <w:abstractNum w:abstractNumId="5" w15:restartNumberingAfterBreak="0">
+  <w:abstractNum w:abstractNumId="7" w15:restartNumberingAfterBreak="0">
+    <w:nsid w:val="3A230C26"/>
+    <w:multiLevelType w:val="hybridMultilevel"/>
+    <w:tmpl w:val="8A382CDE"/>
+    <w:lvl w:ilvl="0" w:tplc="04160001">
+      <w:start w:val="1"/>
+      <w:numFmt w:val="bullet"/>
+      <w:lvlText w:val=""/>
+      <w:lvlJc w:val="left"/>
+      <w:pPr>
+        <w:ind w:left="1440" w:hanging="360"/>
+      </w:pPr>
+      <w:rPr>
+        <w:rFonts w:ascii="Symbol" w:hAnsi="Symbol" w:hint="default"/>
+      </w:rPr>
+    </w:lvl>
+    <w:lvl w:ilvl="1" w:tplc="04160003" w:tentative="1">
+      <w:start w:val="1"/>
+      <w:numFmt w:val="bullet"/>
+      <w:lvlText w:val="o"/>
+      <w:lvlJc w:val="left"/>
+      <w:pPr>
+        <w:ind w:left="2160" w:hanging="360"/>
+      </w:pPr>
+      <w:rPr>
+        <w:rFonts w:ascii="Courier New" w:hAnsi="Courier New" w:cs="Courier New" w:hint="default"/>
+      </w:rPr>
+    </w:lvl>
+    <w:lvl w:ilvl="2" w:tplc="04160005" w:tentative="1">
+      <w:start w:val="1"/>
+      <w:numFmt w:val="bullet"/>
+      <w:lvlText w:val=""/>
+      <w:lvlJc w:val="left"/>
+      <w:pPr>
+        <w:ind w:left="2880" w:hanging="360"/>
+      </w:pPr>
+      <w:rPr>
+        <w:rFonts w:ascii="Wingdings" w:hAnsi="Wingdings" w:hint="default"/>
+      </w:rPr>
+    </w:lvl>
+    <w:lvl w:ilvl="3" w:tplc="04160001" w:tentative="1">
+      <w:start w:val="1"/>
+      <w:numFmt w:val="bullet"/>
+      <w:lvlText w:val=""/>
+      <w:lvlJc w:val="left"/>
+      <w:pPr>
+        <w:ind w:left="3600" w:hanging="360"/>
+      </w:pPr>
+      <w:rPr>
+        <w:rFonts w:ascii="Symbol" w:hAnsi="Symbol" w:hint="default"/>
+      </w:rPr>
+    </w:lvl>
+    <w:lvl w:ilvl="4" w:tplc="04160003" w:tentative="1">
+      <w:start w:val="1"/>
+      <w:numFmt w:val="bullet"/>
+      <w:lvlText w:val="o"/>
+      <w:lvlJc w:val="left"/>
+      <w:pPr>
+        <w:ind w:left="4320" w:hanging="360"/>
+      </w:pPr>
+      <w:rPr>
+        <w:rFonts w:ascii="Courier New" w:hAnsi="Courier New" w:cs="Courier New" w:hint="default"/>
+      </w:rPr>
+    </w:lvl>
+    <w:lvl w:ilvl="5" w:tplc="04160005" w:tentative="1">
+      <w:start w:val="1"/>
+      <w:numFmt w:val="bullet"/>
+      <w:lvlText w:val=""/>
+      <w:lvlJc w:val="left"/>
+      <w:pPr>
+        <w:ind w:left="5040" w:hanging="360"/>
+      </w:pPr>
+      <w:rPr>
+        <w:rFonts w:ascii="Wingdings" w:hAnsi="Wingdings" w:hint="default"/>
+      </w:rPr>
+    </w:lvl>
+    <w:lvl w:ilvl="6" w:tplc="04160001" w:tentative="1">
+      <w:start w:val="1"/>
+      <w:numFmt w:val="bullet"/>
+      <w:lvlText w:val=""/>
+      <w:lvlJc w:val="left"/>
+      <w:pPr>
+        <w:ind w:left="5760" w:hanging="360"/>
+      </w:pPr>
+      <w:rPr>
+        <w:rFonts w:ascii="Symbol" w:hAnsi="Symbol" w:hint="default"/>
+      </w:rPr>
+    </w:lvl>
+    <w:lvl w:ilvl="7" w:tplc="04160003" w:tentative="1">
+      <w:start w:val="1"/>
+      <w:numFmt w:val="bullet"/>
+      <w:lvlText w:val="o"/>
+      <w:lvlJc w:val="left"/>
+      <w:pPr>
+        <w:ind w:left="6480" w:hanging="360"/>
+      </w:pPr>
+      <w:rPr>
+        <w:rFonts w:ascii="Courier New" w:hAnsi="Courier New" w:cs="Courier New" w:hint="default"/>
+      </w:rPr>
+    </w:lvl>
+    <w:lvl w:ilvl="8" w:tplc="04160005" w:tentative="1">
+      <w:start w:val="1"/>
+      <w:numFmt w:val="bullet"/>
+      <w:lvlText w:val=""/>
+      <w:lvlJc w:val="left"/>
+      <w:pPr>
+        <w:ind w:left="7200" w:hanging="360"/>
+      </w:pPr>
+      <w:rPr>
+        <w:rFonts w:ascii="Wingdings" w:hAnsi="Wingdings" w:hint="default"/>
+      </w:rPr>
+    </w:lvl>
+  </w:abstractNum>
+  <w:abstractNum w:abstractNumId="8" w15:restartNumberingAfterBreak="0">
+    <w:nsid w:val="3D534FB6"/>
+    <w:multiLevelType w:val="hybridMultilevel"/>
+    <w:tmpl w:val="82F6BFC8"/>
+    <w:lvl w:ilvl="0" w:tplc="04160001">
+      <w:start w:val="1"/>
+      <w:numFmt w:val="bullet"/>
+      <w:lvlText w:val=""/>
+      <w:lvlJc w:val="left"/>
+      <w:pPr>
+        <w:ind w:left="720" w:hanging="360"/>
+      </w:pPr>
+      <w:rPr>
+        <w:rFonts w:ascii="Symbol" w:hAnsi="Symbol" w:hint="default"/>
+      </w:rPr>
+    </w:lvl>
+    <w:lvl w:ilvl="1" w:tplc="04160003" w:tentative="1">
+      <w:start w:val="1"/>
+      <w:numFmt w:val="bullet"/>
+      <w:lvlText w:val="o"/>
+      <w:lvlJc w:val="left"/>
+      <w:pPr>
+        <w:ind w:left="1440" w:hanging="360"/>
+      </w:pPr>
+      <w:rPr>
+        <w:rFonts w:ascii="Courier New" w:hAnsi="Courier New" w:cs="Courier New" w:hint="default"/>
+      </w:rPr>
+    </w:lvl>
+    <w:lvl w:ilvl="2" w:tplc="04160005" w:tentative="1">
+      <w:start w:val="1"/>
+      <w:numFmt w:val="bullet"/>
+      <w:lvlText w:val=""/>
+      <w:lvlJc w:val="left"/>
+      <w:pPr>
+        <w:ind w:left="2160" w:hanging="360"/>
+      </w:pPr>
+      <w:rPr>
+        <w:rFonts w:ascii="Wingdings" w:hAnsi="Wingdings" w:hint="default"/>
+      </w:rPr>
+    </w:lvl>
+    <w:lvl w:ilvl="3" w:tplc="04160001" w:tentative="1">
+      <w:start w:val="1"/>
+      <w:numFmt w:val="bullet"/>
+      <w:lvlText w:val=""/>
+      <w:lvlJc w:val="left"/>
+      <w:pPr>
+        <w:ind w:left="2880" w:hanging="360"/>
+      </w:pPr>
+      <w:rPr>
+        <w:rFonts w:ascii="Symbol" w:hAnsi="Symbol" w:hint="default"/>
+      </w:rPr>
+    </w:lvl>
+    <w:lvl w:ilvl="4" w:tplc="04160003" w:tentative="1">
+      <w:start w:val="1"/>
+      <w:numFmt w:val="bullet"/>
+      <w:lvlText w:val="o"/>
+      <w:lvlJc w:val="left"/>
+      <w:pPr>
+        <w:ind w:left="3600" w:hanging="360"/>
+      </w:pPr>
+      <w:rPr>
+        <w:rFonts w:ascii="Courier New" w:hAnsi="Courier New" w:cs="Courier New" w:hint="default"/>
+      </w:rPr>
+    </w:lvl>
+    <w:lvl w:ilvl="5" w:tplc="04160005" w:tentative="1">
+      <w:start w:val="1"/>
+      <w:numFmt w:val="bullet"/>
+      <w:lvlText w:val=""/>
+      <w:lvlJc w:val="left"/>
+      <w:pPr>
+        <w:ind w:left="4320" w:hanging="360"/>
+      </w:pPr>
+      <w:rPr>
+        <w:rFonts w:ascii="Wingdings" w:hAnsi="Wingdings" w:hint="default"/>
+      </w:rPr>
+    </w:lvl>
+    <w:lvl w:ilvl="6" w:tplc="04160001" w:tentative="1">
+      <w:start w:val="1"/>
+      <w:numFmt w:val="bullet"/>
+      <w:lvlText w:val=""/>
+      <w:lvlJc w:val="left"/>
+      <w:pPr>
+        <w:ind w:left="5040" w:hanging="360"/>
+      </w:pPr>
+      <w:rPr>
+        <w:rFonts w:ascii="Symbol" w:hAnsi="Symbol" w:hint="default"/>
+      </w:rPr>
+    </w:lvl>
+    <w:lvl w:ilvl="7" w:tplc="04160003" w:tentative="1">
+      <w:start w:val="1"/>
+      <w:numFmt w:val="bullet"/>
+      <w:lvlText w:val="o"/>
+      <w:lvlJc w:val="left"/>
+      <w:pPr>
+        <w:ind w:left="5760" w:hanging="360"/>
+      </w:pPr>
+      <w:rPr>
+        <w:rFonts w:ascii="Courier New" w:hAnsi="Courier New" w:cs="Courier New" w:hint="default"/>
+      </w:rPr>
+    </w:lvl>
+    <w:lvl w:ilvl="8" w:tplc="04160005" w:tentative="1">
+      <w:start w:val="1"/>
+      <w:numFmt w:val="bullet"/>
+      <w:lvlText w:val=""/>
+      <w:lvlJc w:val="left"/>
+      <w:pPr>
+        <w:ind w:left="6480" w:hanging="360"/>
+      </w:pPr>
+      <w:rPr>
+        <w:rFonts w:ascii="Wingdings" w:hAnsi="Wingdings" w:hint="default"/>
+      </w:rPr>
+    </w:lvl>
+  </w:abstractNum>
+  <w:abstractNum w:abstractNumId="9" w15:restartNumberingAfterBreak="0">
     <w:nsid w:val="40C87C07"/>
     <w:multiLevelType w:val="hybridMultilevel"/>
     <w:tmpl w:val="26B2E438"/>
@@ -3173,7 +3639,346 @@
       </w:rPr>
     </w:lvl>
   </w:abstractNum>
-  <w:abstractNum w:abstractNumId="6" w15:restartNumberingAfterBreak="0">
+  <w:abstractNum w:abstractNumId="10" w15:restartNumberingAfterBreak="0">
+    <w:nsid w:val="41134575"/>
+    <w:multiLevelType w:val="hybridMultilevel"/>
+    <w:tmpl w:val="3386F3D2"/>
+    <w:lvl w:ilvl="0" w:tplc="04160001">
+      <w:start w:val="1"/>
+      <w:numFmt w:val="bullet"/>
+      <w:lvlText w:val=""/>
+      <w:lvlJc w:val="left"/>
+      <w:pPr>
+        <w:ind w:left="720" w:hanging="360"/>
+      </w:pPr>
+      <w:rPr>
+        <w:rFonts w:ascii="Symbol" w:hAnsi="Symbol" w:hint="default"/>
+      </w:rPr>
+    </w:lvl>
+    <w:lvl w:ilvl="1" w:tplc="04160003" w:tentative="1">
+      <w:start w:val="1"/>
+      <w:numFmt w:val="bullet"/>
+      <w:lvlText w:val="o"/>
+      <w:lvlJc w:val="left"/>
+      <w:pPr>
+        <w:ind w:left="1440" w:hanging="360"/>
+      </w:pPr>
+      <w:rPr>
+        <w:rFonts w:ascii="Courier New" w:hAnsi="Courier New" w:cs="Courier New" w:hint="default"/>
+      </w:rPr>
+    </w:lvl>
+    <w:lvl w:ilvl="2" w:tplc="04160005" w:tentative="1">
+      <w:start w:val="1"/>
+      <w:numFmt w:val="bullet"/>
+      <w:lvlText w:val=""/>
+      <w:lvlJc w:val="left"/>
+      <w:pPr>
+        <w:ind w:left="2160" w:hanging="360"/>
+      </w:pPr>
+      <w:rPr>
+        <w:rFonts w:ascii="Wingdings" w:hAnsi="Wingdings" w:hint="default"/>
+      </w:rPr>
+    </w:lvl>
+    <w:lvl w:ilvl="3" w:tplc="04160001" w:tentative="1">
+      <w:start w:val="1"/>
+      <w:numFmt w:val="bullet"/>
+      <w:lvlText w:val=""/>
+      <w:lvlJc w:val="left"/>
+      <w:pPr>
+        <w:ind w:left="2880" w:hanging="360"/>
+      </w:pPr>
+      <w:rPr>
+        <w:rFonts w:ascii="Symbol" w:hAnsi="Symbol" w:hint="default"/>
+      </w:rPr>
+    </w:lvl>
+    <w:lvl w:ilvl="4" w:tplc="04160003" w:tentative="1">
+      <w:start w:val="1"/>
+      <w:numFmt w:val="bullet"/>
+      <w:lvlText w:val="o"/>
+      <w:lvlJc w:val="left"/>
+      <w:pPr>
+        <w:ind w:left="3600" w:hanging="360"/>
+      </w:pPr>
+      <w:rPr>
+        <w:rFonts w:ascii="Courier New" w:hAnsi="Courier New" w:cs="Courier New" w:hint="default"/>
+      </w:rPr>
+    </w:lvl>
+    <w:lvl w:ilvl="5" w:tplc="04160005" w:tentative="1">
+      <w:start w:val="1"/>
+      <w:numFmt w:val="bullet"/>
+      <w:lvlText w:val=""/>
+      <w:lvlJc w:val="left"/>
+      <w:pPr>
+        <w:ind w:left="4320" w:hanging="360"/>
+      </w:pPr>
+      <w:rPr>
+        <w:rFonts w:ascii="Wingdings" w:hAnsi="Wingdings" w:hint="default"/>
+      </w:rPr>
+    </w:lvl>
+    <w:lvl w:ilvl="6" w:tplc="04160001" w:tentative="1">
+      <w:start w:val="1"/>
+      <w:numFmt w:val="bullet"/>
+      <w:lvlText w:val=""/>
+      <w:lvlJc w:val="left"/>
+      <w:pPr>
+        <w:ind w:left="5040" w:hanging="360"/>
+      </w:pPr>
+      <w:rPr>
+        <w:rFonts w:ascii="Symbol" w:hAnsi="Symbol" w:hint="default"/>
+      </w:rPr>
+    </w:lvl>
+    <w:lvl w:ilvl="7" w:tplc="04160003" w:tentative="1">
+      <w:start w:val="1"/>
+      <w:numFmt w:val="bullet"/>
+      <w:lvlText w:val="o"/>
+      <w:lvlJc w:val="left"/>
+      <w:pPr>
+        <w:ind w:left="5760" w:hanging="360"/>
+      </w:pPr>
+      <w:rPr>
+        <w:rFonts w:ascii="Courier New" w:hAnsi="Courier New" w:cs="Courier New" w:hint="default"/>
+      </w:rPr>
+    </w:lvl>
+    <w:lvl w:ilvl="8" w:tplc="04160005" w:tentative="1">
+      <w:start w:val="1"/>
+      <w:numFmt w:val="bullet"/>
+      <w:lvlText w:val=""/>
+      <w:lvlJc w:val="left"/>
+      <w:pPr>
+        <w:ind w:left="6480" w:hanging="360"/>
+      </w:pPr>
+      <w:rPr>
+        <w:rFonts w:ascii="Wingdings" w:hAnsi="Wingdings" w:hint="default"/>
+      </w:rPr>
+    </w:lvl>
+  </w:abstractNum>
+  <w:abstractNum w:abstractNumId="11" w15:restartNumberingAfterBreak="0">
+    <w:nsid w:val="44E01688"/>
+    <w:multiLevelType w:val="hybridMultilevel"/>
+    <w:tmpl w:val="C04A6D28"/>
+    <w:lvl w:ilvl="0" w:tplc="04160001">
+      <w:start w:val="1"/>
+      <w:numFmt w:val="bullet"/>
+      <w:lvlText w:val=""/>
+      <w:lvlJc w:val="left"/>
+      <w:pPr>
+        <w:ind w:left="1440" w:hanging="360"/>
+      </w:pPr>
+      <w:rPr>
+        <w:rFonts w:ascii="Symbol" w:hAnsi="Symbol" w:hint="default"/>
+      </w:rPr>
+    </w:lvl>
+    <w:lvl w:ilvl="1" w:tplc="04160003" w:tentative="1">
+      <w:start w:val="1"/>
+      <w:numFmt w:val="bullet"/>
+      <w:lvlText w:val="o"/>
+      <w:lvlJc w:val="left"/>
+      <w:pPr>
+        <w:ind w:left="2160" w:hanging="360"/>
+      </w:pPr>
+      <w:rPr>
+        <w:rFonts w:ascii="Courier New" w:hAnsi="Courier New" w:cs="Courier New" w:hint="default"/>
+      </w:rPr>
+    </w:lvl>
+    <w:lvl w:ilvl="2" w:tplc="04160005" w:tentative="1">
+      <w:start w:val="1"/>
+      <w:numFmt w:val="bullet"/>
+      <w:lvlText w:val=""/>
+      <w:lvlJc w:val="left"/>
+      <w:pPr>
+        <w:ind w:left="2880" w:hanging="360"/>
+      </w:pPr>
+      <w:rPr>
+        <w:rFonts w:ascii="Wingdings" w:hAnsi="Wingdings" w:hint="default"/>
+      </w:rPr>
+    </w:lvl>
+    <w:lvl w:ilvl="3" w:tplc="04160001" w:tentative="1">
+      <w:start w:val="1"/>
+      <w:numFmt w:val="bullet"/>
+      <w:lvlText w:val=""/>
+      <w:lvlJc w:val="left"/>
+      <w:pPr>
+        <w:ind w:left="3600" w:hanging="360"/>
+      </w:pPr>
+      <w:rPr>
+        <w:rFonts w:ascii="Symbol" w:hAnsi="Symbol" w:hint="default"/>
+      </w:rPr>
+    </w:lvl>
+    <w:lvl w:ilvl="4" w:tplc="04160003" w:tentative="1">
+      <w:start w:val="1"/>
+      <w:numFmt w:val="bullet"/>
+      <w:lvlText w:val="o"/>
+      <w:lvlJc w:val="left"/>
+      <w:pPr>
+        <w:ind w:left="4320" w:hanging="360"/>
+      </w:pPr>
+      <w:rPr>
+        <w:rFonts w:ascii="Courier New" w:hAnsi="Courier New" w:cs="Courier New" w:hint="default"/>
+      </w:rPr>
+    </w:lvl>
+    <w:lvl w:ilvl="5" w:tplc="04160005" w:tentative="1">
+      <w:start w:val="1"/>
+      <w:numFmt w:val="bullet"/>
+      <w:lvlText w:val=""/>
+      <w:lvlJc w:val="left"/>
+      <w:pPr>
+        <w:ind w:left="5040" w:hanging="360"/>
+      </w:pPr>
+      <w:rPr>
+        <w:rFonts w:ascii="Wingdings" w:hAnsi="Wingdings" w:hint="default"/>
+      </w:rPr>
+    </w:lvl>
+    <w:lvl w:ilvl="6" w:tplc="04160001" w:tentative="1">
+      <w:start w:val="1"/>
+      <w:numFmt w:val="bullet"/>
+      <w:lvlText w:val=""/>
+      <w:lvlJc w:val="left"/>
+      <w:pPr>
+        <w:ind w:left="5760" w:hanging="360"/>
+      </w:pPr>
+      <w:rPr>
+        <w:rFonts w:ascii="Symbol" w:hAnsi="Symbol" w:hint="default"/>
+      </w:rPr>
+    </w:lvl>
+    <w:lvl w:ilvl="7" w:tplc="04160003" w:tentative="1">
+      <w:start w:val="1"/>
+      <w:numFmt w:val="bullet"/>
+      <w:lvlText w:val="o"/>
+      <w:lvlJc w:val="left"/>
+      <w:pPr>
+        <w:ind w:left="6480" w:hanging="360"/>
+      </w:pPr>
+      <w:rPr>
+        <w:rFonts w:ascii="Courier New" w:hAnsi="Courier New" w:cs="Courier New" w:hint="default"/>
+      </w:rPr>
+    </w:lvl>
+    <w:lvl w:ilvl="8" w:tplc="04160005" w:tentative="1">
+      <w:start w:val="1"/>
+      <w:numFmt w:val="bullet"/>
+      <w:lvlText w:val=""/>
+      <w:lvlJc w:val="left"/>
+      <w:pPr>
+        <w:ind w:left="7200" w:hanging="360"/>
+      </w:pPr>
+      <w:rPr>
+        <w:rFonts w:ascii="Wingdings" w:hAnsi="Wingdings" w:hint="default"/>
+      </w:rPr>
+    </w:lvl>
+  </w:abstractNum>
+  <w:abstractNum w:abstractNumId="12" w15:restartNumberingAfterBreak="0">
+    <w:nsid w:val="6478094C"/>
+    <w:multiLevelType w:val="hybridMultilevel"/>
+    <w:tmpl w:val="CEB8F4F8"/>
+    <w:lvl w:ilvl="0" w:tplc="04160001">
+      <w:start w:val="1"/>
+      <w:numFmt w:val="bullet"/>
+      <w:lvlText w:val=""/>
+      <w:lvlJc w:val="left"/>
+      <w:pPr>
+        <w:ind w:left="1440" w:hanging="360"/>
+      </w:pPr>
+      <w:rPr>
+        <w:rFonts w:ascii="Symbol" w:hAnsi="Symbol" w:hint="default"/>
+      </w:rPr>
+    </w:lvl>
+    <w:lvl w:ilvl="1" w:tplc="04160003" w:tentative="1">
+      <w:start w:val="1"/>
+      <w:numFmt w:val="bullet"/>
+      <w:lvlText w:val="o"/>
+      <w:lvlJc w:val="left"/>
+      <w:pPr>
+        <w:ind w:left="2160" w:hanging="360"/>
+      </w:pPr>
+      <w:rPr>
+        <w:rFonts w:ascii="Courier New" w:hAnsi="Courier New" w:cs="Courier New" w:hint="default"/>
+      </w:rPr>
+    </w:lvl>
+    <w:lvl w:ilvl="2" w:tplc="04160005" w:tentative="1">
+      <w:start w:val="1"/>
+      <w:numFmt w:val="bullet"/>
+      <w:lvlText w:val=""/>
+      <w:lvlJc w:val="left"/>
+      <w:pPr>
+        <w:ind w:left="2880" w:hanging="360"/>
+      </w:pPr>
+      <w:rPr>
+        <w:rFonts w:ascii="Wingdings" w:hAnsi="Wingdings" w:hint="default"/>
+      </w:rPr>
+    </w:lvl>
+    <w:lvl w:ilvl="3" w:tplc="04160001" w:tentative="1">
+      <w:start w:val="1"/>
+      <w:numFmt w:val="bullet"/>
+      <w:lvlText w:val=""/>
+      <w:lvlJc w:val="left"/>
+      <w:pPr>
+        <w:ind w:left="3600" w:hanging="360"/>
+      </w:pPr>
+      <w:rPr>
+        <w:rFonts w:ascii="Symbol" w:hAnsi="Symbol" w:hint="default"/>
+      </w:rPr>
+    </w:lvl>
+    <w:lvl w:ilvl="4" w:tplc="04160003" w:tentative="1">
+      <w:start w:val="1"/>
+      <w:numFmt w:val="bullet"/>
+      <w:lvlText w:val="o"/>
+      <w:lvlJc w:val="left"/>
+      <w:pPr>
+        <w:ind w:left="4320" w:hanging="360"/>
+      </w:pPr>
+      <w:rPr>
+        <w:rFonts w:ascii="Courier New" w:hAnsi="Courier New" w:cs="Courier New" w:hint="default"/>
+      </w:rPr>
+    </w:lvl>
+    <w:lvl w:ilvl="5" w:tplc="04160005" w:tentative="1">
+      <w:start w:val="1"/>
+      <w:numFmt w:val="bullet"/>
+      <w:lvlText w:val=""/>
+      <w:lvlJc w:val="left"/>
+      <w:pPr>
+        <w:ind w:left="5040" w:hanging="360"/>
+      </w:pPr>
+      <w:rPr>
+        <w:rFonts w:ascii="Wingdings" w:hAnsi="Wingdings" w:hint="default"/>
+      </w:rPr>
+    </w:lvl>
+    <w:lvl w:ilvl="6" w:tplc="04160001" w:tentative="1">
+      <w:start w:val="1"/>
+      <w:numFmt w:val="bullet"/>
+      <w:lvlText w:val=""/>
+      <w:lvlJc w:val="left"/>
+      <w:pPr>
+        <w:ind w:left="5760" w:hanging="360"/>
+      </w:pPr>
+      <w:rPr>
+        <w:rFonts w:ascii="Symbol" w:hAnsi="Symbol" w:hint="default"/>
+      </w:rPr>
+    </w:lvl>
+    <w:lvl w:ilvl="7" w:tplc="04160003" w:tentative="1">
+      <w:start w:val="1"/>
+      <w:numFmt w:val="bullet"/>
+      <w:lvlText w:val="o"/>
+      <w:lvlJc w:val="left"/>
+      <w:pPr>
+        <w:ind w:left="6480" w:hanging="360"/>
+      </w:pPr>
+      <w:rPr>
+        <w:rFonts w:ascii="Courier New" w:hAnsi="Courier New" w:cs="Courier New" w:hint="default"/>
+      </w:rPr>
+    </w:lvl>
+    <w:lvl w:ilvl="8" w:tplc="04160005" w:tentative="1">
+      <w:start w:val="1"/>
+      <w:numFmt w:val="bullet"/>
+      <w:lvlText w:val=""/>
+      <w:lvlJc w:val="left"/>
+      <w:pPr>
+        <w:ind w:left="7200" w:hanging="360"/>
+      </w:pPr>
+      <w:rPr>
+        <w:rFonts w:ascii="Wingdings" w:hAnsi="Wingdings" w:hint="default"/>
+      </w:rPr>
+    </w:lvl>
+  </w:abstractNum>
+  <w:abstractNum w:abstractNumId="13" w15:restartNumberingAfterBreak="0">
     <w:nsid w:val="657E5D71"/>
     <w:multiLevelType w:val="hybridMultilevel"/>
     <w:tmpl w:val="BFBE56B6"/>
@@ -3291,44 +4096,181 @@
       </w:rPr>
     </w:lvl>
   </w:abstractNum>
-  <w:num w:numId="1" w16cid:durableId="598291946">
+  <w:abstractNum w:abstractNumId="14" w15:restartNumberingAfterBreak="0">
+    <w:nsid w:val="7A2C4FDF"/>
+    <w:multiLevelType w:val="hybridMultilevel"/>
+    <w:tmpl w:val="C308AD4E"/>
+    <w:lvl w:ilvl="0" w:tplc="04160001">
+      <w:start w:val="1"/>
+      <w:numFmt w:val="bullet"/>
+      <w:lvlText w:val=""/>
+      <w:lvlJc w:val="left"/>
+      <w:pPr>
+        <w:ind w:left="1440" w:hanging="360"/>
+      </w:pPr>
+      <w:rPr>
+        <w:rFonts w:ascii="Symbol" w:hAnsi="Symbol" w:hint="default"/>
+      </w:rPr>
+    </w:lvl>
+    <w:lvl w:ilvl="1" w:tplc="04160003" w:tentative="1">
+      <w:start w:val="1"/>
+      <w:numFmt w:val="bullet"/>
+      <w:lvlText w:val="o"/>
+      <w:lvlJc w:val="left"/>
+      <w:pPr>
+        <w:ind w:left="2160" w:hanging="360"/>
+      </w:pPr>
+      <w:rPr>
+        <w:rFonts w:ascii="Courier New" w:hAnsi="Courier New" w:cs="Courier New" w:hint="default"/>
+      </w:rPr>
+    </w:lvl>
+    <w:lvl w:ilvl="2" w:tplc="04160005" w:tentative="1">
+      <w:start w:val="1"/>
+      <w:numFmt w:val="bullet"/>
+      <w:lvlText w:val=""/>
+      <w:lvlJc w:val="left"/>
+      <w:pPr>
+        <w:ind w:left="2880" w:hanging="360"/>
+      </w:pPr>
+      <w:rPr>
+        <w:rFonts w:ascii="Wingdings" w:hAnsi="Wingdings" w:hint="default"/>
+      </w:rPr>
+    </w:lvl>
+    <w:lvl w:ilvl="3" w:tplc="04160001" w:tentative="1">
+      <w:start w:val="1"/>
+      <w:numFmt w:val="bullet"/>
+      <w:lvlText w:val=""/>
+      <w:lvlJc w:val="left"/>
+      <w:pPr>
+        <w:ind w:left="3600" w:hanging="360"/>
+      </w:pPr>
+      <w:rPr>
+        <w:rFonts w:ascii="Symbol" w:hAnsi="Symbol" w:hint="default"/>
+      </w:rPr>
+    </w:lvl>
+    <w:lvl w:ilvl="4" w:tplc="04160003" w:tentative="1">
+      <w:start w:val="1"/>
+      <w:numFmt w:val="bullet"/>
+      <w:lvlText w:val="o"/>
+      <w:lvlJc w:val="left"/>
+      <w:pPr>
+        <w:ind w:left="4320" w:hanging="360"/>
+      </w:pPr>
+      <w:rPr>
+        <w:rFonts w:ascii="Courier New" w:hAnsi="Courier New" w:cs="Courier New" w:hint="default"/>
+      </w:rPr>
+    </w:lvl>
+    <w:lvl w:ilvl="5" w:tplc="04160005" w:tentative="1">
+      <w:start w:val="1"/>
+      <w:numFmt w:val="bullet"/>
+      <w:lvlText w:val=""/>
+      <w:lvlJc w:val="left"/>
+      <w:pPr>
+        <w:ind w:left="5040" w:hanging="360"/>
+      </w:pPr>
+      <w:rPr>
+        <w:rFonts w:ascii="Wingdings" w:hAnsi="Wingdings" w:hint="default"/>
+      </w:rPr>
+    </w:lvl>
+    <w:lvl w:ilvl="6" w:tplc="04160001" w:tentative="1">
+      <w:start w:val="1"/>
+      <w:numFmt w:val="bullet"/>
+      <w:lvlText w:val=""/>
+      <w:lvlJc w:val="left"/>
+      <w:pPr>
+        <w:ind w:left="5760" w:hanging="360"/>
+      </w:pPr>
+      <w:rPr>
+        <w:rFonts w:ascii="Symbol" w:hAnsi="Symbol" w:hint="default"/>
+      </w:rPr>
+    </w:lvl>
+    <w:lvl w:ilvl="7" w:tplc="04160003" w:tentative="1">
+      <w:start w:val="1"/>
+      <w:numFmt w:val="bullet"/>
+      <w:lvlText w:val="o"/>
+      <w:lvlJc w:val="left"/>
+      <w:pPr>
+        <w:ind w:left="6480" w:hanging="360"/>
+      </w:pPr>
+      <w:rPr>
+        <w:rFonts w:ascii="Courier New" w:hAnsi="Courier New" w:cs="Courier New" w:hint="default"/>
+      </w:rPr>
+    </w:lvl>
+    <w:lvl w:ilvl="8" w:tplc="04160005" w:tentative="1">
+      <w:start w:val="1"/>
+      <w:numFmt w:val="bullet"/>
+      <w:lvlText w:val=""/>
+      <w:lvlJc w:val="left"/>
+      <w:pPr>
+        <w:ind w:left="7200" w:hanging="360"/>
+      </w:pPr>
+      <w:rPr>
+        <w:rFonts w:ascii="Wingdings" w:hAnsi="Wingdings" w:hint="default"/>
+      </w:rPr>
+    </w:lvl>
+  </w:abstractNum>
+  <w:num w:numId="1" w16cid:durableId="715668136">
     <w:abstractNumId w:val="0"/>
   </w:num>
-  <w:num w:numId="2" w16cid:durableId="924456527">
-    <w:abstractNumId w:val="6"/>
+  <w:num w:numId="2" w16cid:durableId="1788087232">
+    <w:abstractNumId w:val="13"/>
   </w:num>
-  <w:num w:numId="3" w16cid:durableId="1878543341">
-    <w:abstractNumId w:val="6"/>
+  <w:num w:numId="3" w16cid:durableId="1934631362">
+    <w:abstractNumId w:val="13"/>
     <w:lvlOverride w:ilvl="0">
       <w:startOverride w:val="1"/>
     </w:lvlOverride>
   </w:num>
-  <w:num w:numId="4" w16cid:durableId="1911184549">
+  <w:num w:numId="4" w16cid:durableId="573442030">
     <w:abstractNumId w:val="1"/>
   </w:num>
-  <w:num w:numId="5" w16cid:durableId="212931156">
+  <w:num w:numId="5" w16cid:durableId="491533454">
     <w:abstractNumId w:val="1"/>
   </w:num>
-  <w:num w:numId="6" w16cid:durableId="477380245">
+  <w:num w:numId="6" w16cid:durableId="2025210472">
     <w:abstractNumId w:val="1"/>
   </w:num>
-  <w:num w:numId="7" w16cid:durableId="1800339643">
+  <w:num w:numId="7" w16cid:durableId="1588033225">
     <w:abstractNumId w:val="1"/>
   </w:num>
-  <w:num w:numId="8" w16cid:durableId="57092964">
+  <w:num w:numId="8" w16cid:durableId="908733777">
     <w:abstractNumId w:val="1"/>
   </w:num>
-  <w:num w:numId="9" w16cid:durableId="1142312828">
+  <w:num w:numId="9" w16cid:durableId="905994493">
+    <w:abstractNumId w:val="3"/>
+  </w:num>
+  <w:num w:numId="10" w16cid:durableId="1855604608">
+    <w:abstractNumId w:val="9"/>
+  </w:num>
+  <w:num w:numId="11" w16cid:durableId="882600354">
+    <w:abstractNumId w:val="6"/>
+  </w:num>
+  <w:num w:numId="12" w16cid:durableId="1986813712">
+    <w:abstractNumId w:val="4"/>
+  </w:num>
+  <w:num w:numId="13" w16cid:durableId="1928419307">
+    <w:abstractNumId w:val="5"/>
+  </w:num>
+  <w:num w:numId="14" w16cid:durableId="2093818292">
+    <w:abstractNumId w:val="7"/>
+  </w:num>
+  <w:num w:numId="15" w16cid:durableId="340474643">
+    <w:abstractNumId w:val="14"/>
+  </w:num>
+  <w:num w:numId="16" w16cid:durableId="2106463457">
+    <w:abstractNumId w:val="8"/>
+  </w:num>
+  <w:num w:numId="17" w16cid:durableId="705183790">
+    <w:abstractNumId w:val="12"/>
+  </w:num>
+  <w:num w:numId="18" w16cid:durableId="673461356">
+    <w:abstractNumId w:val="11"/>
+  </w:num>
+  <w:num w:numId="19" w16cid:durableId="418063608">
     <w:abstractNumId w:val="2"/>
   </w:num>
-  <w:num w:numId="10" w16cid:durableId="348290571">
-    <w:abstractNumId w:val="5"/>
-  </w:num>
-  <w:num w:numId="11" w16cid:durableId="1972319476">
-    <w:abstractNumId w:val="4"/>
-  </w:num>
-  <w:num w:numId="12" w16cid:durableId="686369307">
-    <w:abstractNumId w:val="3"/>
+  <w:num w:numId="20" w16cid:durableId="946887260">
+    <w:abstractNumId w:val="10"/>
   </w:num>
 </w:numbering>
 </file>
@@ -4408,13 +5350,16 @@
     <w:rsid w:val="00A52B08"/>
     <w:rsid w:val="00AA1887"/>
     <w:rsid w:val="00AB077F"/>
+    <w:rsid w:val="00AC185C"/>
     <w:rsid w:val="00AD2B95"/>
+    <w:rsid w:val="00AE6698"/>
     <w:rsid w:val="00B82AC3"/>
     <w:rsid w:val="00BB5A49"/>
     <w:rsid w:val="00C31E9B"/>
     <w:rsid w:val="00C66A44"/>
     <w:rsid w:val="00D76615"/>
     <w:rsid w:val="00E115B2"/>
+    <w:rsid w:val="00E35AF1"/>
     <w:rsid w:val="00E71FD9"/>
   </w:rsids>
   <m:mathPr>
@@ -5149,10 +6094,6 @@
 </file>
 
 <file path=customXml/item1.xml><?xml version="1.0" encoding="utf-8"?>
-<b:Sources xmlns:b="http://schemas.openxmlformats.org/officeDocument/2006/bibliography" SelectedStyle="\apasixtheditionofficeonline.xsl" StyleName="APA" Version="6"/>
-</file>
-
-<file path=customXml/item2.xml><?xml version="1.0" encoding="utf-8"?>
 <?mso-contentType ?>
 <FormTemplates xmlns="http://schemas.microsoft.com/sharepoint/v3/contenttype/forms">
   <Display>DocumentLibraryForm</Display>
@@ -5161,18 +6102,22 @@
 </FormTemplates>
 </file>
 
+<file path=customXml/item2.xml><?xml version="1.0" encoding="utf-8"?>
+<b:Sources xmlns:b="http://schemas.openxmlformats.org/officeDocument/2006/bibliography" SelectedStyle="\apasixtheditionofficeonline.xsl" StyleName="APA" Version="6"/>
+</file>
+
 <file path=customXml/itemProps1.xml><?xml version="1.0" encoding="utf-8"?>
-<ds:datastoreItem xmlns:ds="http://schemas.openxmlformats.org/officeDocument/2006/customXml" ds:itemID="{C220615D-4294-422F-B0F0-7C67BF6D7EBA}">
+<ds:datastoreItem xmlns:ds="http://schemas.openxmlformats.org/officeDocument/2006/customXml" ds:itemID="{EE371770-17E6-4153-B66C-5ABDCB7E1816}">
   <ds:schemaRefs>
-    <ds:schemaRef ds:uri="http://schemas.openxmlformats.org/officeDocument/2006/bibliography"/>
+    <ds:schemaRef ds:uri="http://schemas.microsoft.com/sharepoint/v3/contenttype/forms"/>
   </ds:schemaRefs>
 </ds:datastoreItem>
 </file>
 
 <file path=customXml/itemProps2.xml><?xml version="1.0" encoding="utf-8"?>
-<ds:datastoreItem xmlns:ds="http://schemas.openxmlformats.org/officeDocument/2006/customXml" ds:itemID="{EE371770-17E6-4153-B66C-5ABDCB7E1816}">
+<ds:datastoreItem xmlns:ds="http://schemas.openxmlformats.org/officeDocument/2006/customXml" ds:itemID="{629F0070-AF4D-4AA0-A07D-56A274876A78}">
   <ds:schemaRefs>
-    <ds:schemaRef ds:uri="http://schemas.microsoft.com/sharepoint/v3/contenttype/forms"/>
+    <ds:schemaRef ds:uri="http://schemas.openxmlformats.org/officeDocument/2006/bibliography"/>
   </ds:schemaRefs>
 </ds:datastoreItem>
 </file>
</xml_diff>